<commit_message>
Cambio nombre usuario Planilla
Cambio de el nombre de usuario de la planilla
</commit_message>
<xml_diff>
--- a/Plantilla_CV_1_Gratis.docx
+++ b/Plantilla_CV_1_Gratis.docx
@@ -199,17 +199,10 @@
           <w:szCs w:val="72"/>
           <w:lang w:val="es-ES"/>
         </w:rPr>
-        <w:t>Jaime</w:t>
+        <w:t>Franklin A.</w:t>
       </w:r>
-      <w:r>
-        <w:rPr>
-          <w:color w:val="FFFFFF" w:themeColor="background1"/>
-          <w:sz w:val="72"/>
-          <w:szCs w:val="72"/>
-          <w:lang w:val="es-ES"/>
-        </w:rPr>
-        <w:t xml:space="preserve"> Pérez</w:t>
-      </w:r>
+      <w:bookmarkStart w:id="0" w:name="_GoBack"/>
+      <w:bookmarkEnd w:id="0"/>
     </w:p>
     <w:p>
       <w:pPr>
@@ -258,19 +251,7 @@
           <w:szCs w:val="22"/>
           <w:lang w:val="es-ES"/>
         </w:rPr>
-        <w:t>correo@electron</w:t>
-      </w:r>
-      <w:bookmarkStart w:id="0" w:name="_GoBack"/>
-      <w:bookmarkEnd w:id="0"/>
-      <w:r>
-        <w:rPr>
-          <w:rFonts w:ascii="Calibri" w:hAnsi="Calibri"/>
-          <w:color w:val="FFFFFF" w:themeColor="background1"/>
-          <w:sz w:val="22"/>
-          <w:szCs w:val="22"/>
-          <w:lang w:val="es-ES"/>
-        </w:rPr>
-        <w:t>ico.com</w:t>
+        <w:t>correo@electronico.com</w:t>
       </w:r>
       <w:r>
         <w:rPr>
@@ -928,7 +909,6 @@
                                 <w:lang w:eastAsia="es-ES_tradnl"/>
                               </w:rPr>
                             </w:pPr>
-                            <w:proofErr w:type="spellStart"/>
                             <w:r>
                               <w:rPr>
                                 <w:rFonts w:ascii="Open Sans" w:eastAsia="Times New Roman" w:hAnsi="Open Sans" w:cs="Times New Roman"/>
@@ -938,547 +918,7 @@
                                 <w:shd w:val="clear" w:color="auto" w:fill="FFFFFF"/>
                                 <w:lang w:eastAsia="es-ES_tradnl"/>
                               </w:rPr>
-                              <w:t>Lorem</w:t>
-                            </w:r>
-                            <w:proofErr w:type="spellEnd"/>
-                            <w:r>
-                              <w:rPr>
-                                <w:rFonts w:ascii="Open Sans" w:eastAsia="Times New Roman" w:hAnsi="Open Sans" w:cs="Times New Roman"/>
-                                <w:color w:val="3B3838" w:themeColor="background2" w:themeShade="40"/>
-                                <w:sz w:val="21"/>
-                                <w:szCs w:val="21"/>
-                                <w:shd w:val="clear" w:color="auto" w:fill="FFFFFF"/>
-                                <w:lang w:eastAsia="es-ES_tradnl"/>
-                              </w:rPr>
-                              <w:t xml:space="preserve"> </w:t>
-                            </w:r>
-                            <w:proofErr w:type="spellStart"/>
-                            <w:r>
-                              <w:rPr>
-                                <w:rFonts w:ascii="Open Sans" w:eastAsia="Times New Roman" w:hAnsi="Open Sans" w:cs="Times New Roman"/>
-                                <w:color w:val="3B3838" w:themeColor="background2" w:themeShade="40"/>
-                                <w:sz w:val="21"/>
-                                <w:szCs w:val="21"/>
-                                <w:shd w:val="clear" w:color="auto" w:fill="FFFFFF"/>
-                                <w:lang w:eastAsia="es-ES_tradnl"/>
-                              </w:rPr>
-                              <w:t>ipsum</w:t>
-                            </w:r>
-                            <w:proofErr w:type="spellEnd"/>
-                            <w:r>
-                              <w:rPr>
-                                <w:rFonts w:ascii="Open Sans" w:eastAsia="Times New Roman" w:hAnsi="Open Sans" w:cs="Times New Roman"/>
-                                <w:color w:val="3B3838" w:themeColor="background2" w:themeShade="40"/>
-                                <w:sz w:val="21"/>
-                                <w:szCs w:val="21"/>
-                                <w:shd w:val="clear" w:color="auto" w:fill="FFFFFF"/>
-                                <w:lang w:eastAsia="es-ES_tradnl"/>
-                              </w:rPr>
-                              <w:t xml:space="preserve"> dolor </w:t>
-                            </w:r>
-                            <w:proofErr w:type="spellStart"/>
-                            <w:r>
-                              <w:rPr>
-                                <w:rFonts w:ascii="Open Sans" w:eastAsia="Times New Roman" w:hAnsi="Open Sans" w:cs="Times New Roman"/>
-                                <w:color w:val="3B3838" w:themeColor="background2" w:themeShade="40"/>
-                                <w:sz w:val="21"/>
-                                <w:szCs w:val="21"/>
-                                <w:shd w:val="clear" w:color="auto" w:fill="FFFFFF"/>
-                                <w:lang w:eastAsia="es-ES_tradnl"/>
-                              </w:rPr>
-                              <w:t>sit</w:t>
-                            </w:r>
-                            <w:proofErr w:type="spellEnd"/>
-                            <w:r>
-                              <w:rPr>
-                                <w:rFonts w:ascii="Open Sans" w:eastAsia="Times New Roman" w:hAnsi="Open Sans" w:cs="Times New Roman"/>
-                                <w:color w:val="3B3838" w:themeColor="background2" w:themeShade="40"/>
-                                <w:sz w:val="21"/>
-                                <w:szCs w:val="21"/>
-                                <w:shd w:val="clear" w:color="auto" w:fill="FFFFFF"/>
-                                <w:lang w:eastAsia="es-ES_tradnl"/>
-                              </w:rPr>
-                              <w:t xml:space="preserve"> </w:t>
-                            </w:r>
-                            <w:proofErr w:type="spellStart"/>
-                            <w:r>
-                              <w:rPr>
-                                <w:rFonts w:ascii="Open Sans" w:eastAsia="Times New Roman" w:hAnsi="Open Sans" w:cs="Times New Roman"/>
-                                <w:color w:val="3B3838" w:themeColor="background2" w:themeShade="40"/>
-                                <w:sz w:val="21"/>
-                                <w:szCs w:val="21"/>
-                                <w:shd w:val="clear" w:color="auto" w:fill="FFFFFF"/>
-                                <w:lang w:eastAsia="es-ES_tradnl"/>
-                              </w:rPr>
-                              <w:t>amet</w:t>
-                            </w:r>
-                            <w:proofErr w:type="spellEnd"/>
-                            <w:r>
-                              <w:rPr>
-                                <w:rFonts w:ascii="Open Sans" w:eastAsia="Times New Roman" w:hAnsi="Open Sans" w:cs="Times New Roman"/>
-                                <w:color w:val="3B3838" w:themeColor="background2" w:themeShade="40"/>
-                                <w:sz w:val="21"/>
-                                <w:szCs w:val="21"/>
-                                <w:shd w:val="clear" w:color="auto" w:fill="FFFFFF"/>
-                                <w:lang w:eastAsia="es-ES_tradnl"/>
-                              </w:rPr>
-                              <w:t xml:space="preserve">, </w:t>
-                            </w:r>
-                            <w:proofErr w:type="spellStart"/>
-                            <w:r>
-                              <w:rPr>
-                                <w:rFonts w:ascii="Open Sans" w:eastAsia="Times New Roman" w:hAnsi="Open Sans" w:cs="Times New Roman"/>
-                                <w:color w:val="3B3838" w:themeColor="background2" w:themeShade="40"/>
-                                <w:sz w:val="21"/>
-                                <w:szCs w:val="21"/>
-                                <w:shd w:val="clear" w:color="auto" w:fill="FFFFFF"/>
-                                <w:lang w:eastAsia="es-ES_tradnl"/>
-                              </w:rPr>
-                              <w:t>consectetur</w:t>
-                            </w:r>
-                            <w:proofErr w:type="spellEnd"/>
-                            <w:r>
-                              <w:rPr>
-                                <w:rFonts w:ascii="Open Sans" w:eastAsia="Times New Roman" w:hAnsi="Open Sans" w:cs="Times New Roman"/>
-                                <w:color w:val="3B3838" w:themeColor="background2" w:themeShade="40"/>
-                                <w:sz w:val="21"/>
-                                <w:szCs w:val="21"/>
-                                <w:shd w:val="clear" w:color="auto" w:fill="FFFFFF"/>
-                                <w:lang w:eastAsia="es-ES_tradnl"/>
-                              </w:rPr>
-                              <w:t xml:space="preserve"> </w:t>
-                            </w:r>
-                            <w:proofErr w:type="spellStart"/>
-                            <w:r>
-                              <w:rPr>
-                                <w:rFonts w:ascii="Open Sans" w:eastAsia="Times New Roman" w:hAnsi="Open Sans" w:cs="Times New Roman"/>
-                                <w:color w:val="3B3838" w:themeColor="background2" w:themeShade="40"/>
-                                <w:sz w:val="21"/>
-                                <w:szCs w:val="21"/>
-                                <w:shd w:val="clear" w:color="auto" w:fill="FFFFFF"/>
-                                <w:lang w:eastAsia="es-ES_tradnl"/>
-                              </w:rPr>
-                              <w:t>adipiscing</w:t>
-                            </w:r>
-                            <w:proofErr w:type="spellEnd"/>
-                            <w:r>
-                              <w:rPr>
-                                <w:rFonts w:ascii="Open Sans" w:eastAsia="Times New Roman" w:hAnsi="Open Sans" w:cs="Times New Roman"/>
-                                <w:color w:val="3B3838" w:themeColor="background2" w:themeShade="40"/>
-                                <w:sz w:val="21"/>
-                                <w:szCs w:val="21"/>
-                                <w:shd w:val="clear" w:color="auto" w:fill="FFFFFF"/>
-                                <w:lang w:eastAsia="es-ES_tradnl"/>
-                              </w:rPr>
-                              <w:t xml:space="preserve"> </w:t>
-                            </w:r>
-                            <w:proofErr w:type="spellStart"/>
-                            <w:r>
-                              <w:rPr>
-                                <w:rFonts w:ascii="Open Sans" w:eastAsia="Times New Roman" w:hAnsi="Open Sans" w:cs="Times New Roman"/>
-                                <w:color w:val="3B3838" w:themeColor="background2" w:themeShade="40"/>
-                                <w:sz w:val="21"/>
-                                <w:szCs w:val="21"/>
-                                <w:shd w:val="clear" w:color="auto" w:fill="FFFFFF"/>
-                                <w:lang w:eastAsia="es-ES_tradnl"/>
-                              </w:rPr>
-                              <w:t>elit</w:t>
-                            </w:r>
-                            <w:proofErr w:type="spellEnd"/>
-                            <w:r>
-                              <w:rPr>
-                                <w:rFonts w:ascii="Open Sans" w:eastAsia="Times New Roman" w:hAnsi="Open Sans" w:cs="Times New Roman"/>
-                                <w:color w:val="3B3838" w:themeColor="background2" w:themeShade="40"/>
-                                <w:sz w:val="21"/>
-                                <w:szCs w:val="21"/>
-                                <w:shd w:val="clear" w:color="auto" w:fill="FFFFFF"/>
-                                <w:lang w:eastAsia="es-ES_tradnl"/>
-                              </w:rPr>
-                              <w:t xml:space="preserve">. Sed </w:t>
-                            </w:r>
-                            <w:proofErr w:type="spellStart"/>
-                            <w:r>
-                              <w:rPr>
-                                <w:rFonts w:ascii="Open Sans" w:eastAsia="Times New Roman" w:hAnsi="Open Sans" w:cs="Times New Roman"/>
-                                <w:color w:val="3B3838" w:themeColor="background2" w:themeShade="40"/>
-                                <w:sz w:val="21"/>
-                                <w:szCs w:val="21"/>
-                                <w:shd w:val="clear" w:color="auto" w:fill="FFFFFF"/>
-                                <w:lang w:eastAsia="es-ES_tradnl"/>
-                              </w:rPr>
-                              <w:t>tincidunt</w:t>
-                            </w:r>
-                            <w:proofErr w:type="spellEnd"/>
-                            <w:r>
-                              <w:rPr>
-                                <w:rFonts w:ascii="Open Sans" w:eastAsia="Times New Roman" w:hAnsi="Open Sans" w:cs="Times New Roman"/>
-                                <w:color w:val="3B3838" w:themeColor="background2" w:themeShade="40"/>
-                                <w:sz w:val="21"/>
-                                <w:szCs w:val="21"/>
-                                <w:shd w:val="clear" w:color="auto" w:fill="FFFFFF"/>
-                                <w:lang w:eastAsia="es-ES_tradnl"/>
-                              </w:rPr>
-                              <w:t xml:space="preserve"> </w:t>
-                            </w:r>
-                            <w:proofErr w:type="spellStart"/>
-                            <w:r>
-                              <w:rPr>
-                                <w:rFonts w:ascii="Open Sans" w:eastAsia="Times New Roman" w:hAnsi="Open Sans" w:cs="Times New Roman"/>
-                                <w:color w:val="3B3838" w:themeColor="background2" w:themeShade="40"/>
-                                <w:sz w:val="21"/>
-                                <w:szCs w:val="21"/>
-                                <w:shd w:val="clear" w:color="auto" w:fill="FFFFFF"/>
-                                <w:lang w:eastAsia="es-ES_tradnl"/>
-                              </w:rPr>
-                              <w:t>facilisis</w:t>
-                            </w:r>
-                            <w:proofErr w:type="spellEnd"/>
-                            <w:r>
-                              <w:rPr>
-                                <w:rFonts w:ascii="Open Sans" w:eastAsia="Times New Roman" w:hAnsi="Open Sans" w:cs="Times New Roman"/>
-                                <w:color w:val="3B3838" w:themeColor="background2" w:themeShade="40"/>
-                                <w:sz w:val="21"/>
-                                <w:szCs w:val="21"/>
-                                <w:shd w:val="clear" w:color="auto" w:fill="FFFFFF"/>
-                                <w:lang w:eastAsia="es-ES_tradnl"/>
-                              </w:rPr>
-                              <w:t xml:space="preserve"> ante, at lacinia </w:t>
-                            </w:r>
-                            <w:proofErr w:type="spellStart"/>
-                            <w:r>
-                              <w:rPr>
-                                <w:rFonts w:ascii="Open Sans" w:eastAsia="Times New Roman" w:hAnsi="Open Sans" w:cs="Times New Roman"/>
-                                <w:color w:val="3B3838" w:themeColor="background2" w:themeShade="40"/>
-                                <w:sz w:val="21"/>
-                                <w:szCs w:val="21"/>
-                                <w:shd w:val="clear" w:color="auto" w:fill="FFFFFF"/>
-                                <w:lang w:eastAsia="es-ES_tradnl"/>
-                              </w:rPr>
-                              <w:t>orci</w:t>
-                            </w:r>
-                            <w:proofErr w:type="spellEnd"/>
-                            <w:r>
-                              <w:rPr>
-                                <w:rFonts w:ascii="Open Sans" w:eastAsia="Times New Roman" w:hAnsi="Open Sans" w:cs="Times New Roman"/>
-                                <w:color w:val="3B3838" w:themeColor="background2" w:themeShade="40"/>
-                                <w:sz w:val="21"/>
-                                <w:szCs w:val="21"/>
-                                <w:shd w:val="clear" w:color="auto" w:fill="FFFFFF"/>
-                                <w:lang w:eastAsia="es-ES_tradnl"/>
-                              </w:rPr>
-                              <w:t xml:space="preserve"> </w:t>
-                            </w:r>
-                            <w:proofErr w:type="spellStart"/>
-                            <w:r>
-                              <w:rPr>
-                                <w:rFonts w:ascii="Open Sans" w:eastAsia="Times New Roman" w:hAnsi="Open Sans" w:cs="Times New Roman"/>
-                                <w:color w:val="3B3838" w:themeColor="background2" w:themeShade="40"/>
-                                <w:sz w:val="21"/>
-                                <w:szCs w:val="21"/>
-                                <w:shd w:val="clear" w:color="auto" w:fill="FFFFFF"/>
-                                <w:lang w:eastAsia="es-ES_tradnl"/>
-                              </w:rPr>
-                              <w:t>pellentesque</w:t>
-                            </w:r>
-                            <w:proofErr w:type="spellEnd"/>
-                            <w:r>
-                              <w:rPr>
-                                <w:rFonts w:ascii="Open Sans" w:eastAsia="Times New Roman" w:hAnsi="Open Sans" w:cs="Times New Roman"/>
-                                <w:color w:val="3B3838" w:themeColor="background2" w:themeShade="40"/>
-                                <w:sz w:val="21"/>
-                                <w:szCs w:val="21"/>
-                                <w:shd w:val="clear" w:color="auto" w:fill="FFFFFF"/>
-                                <w:lang w:eastAsia="es-ES_tradnl"/>
-                              </w:rPr>
-                              <w:t xml:space="preserve"> a. Sed id </w:t>
-                            </w:r>
-                            <w:proofErr w:type="spellStart"/>
-                            <w:r>
-                              <w:rPr>
-                                <w:rFonts w:ascii="Open Sans" w:eastAsia="Times New Roman" w:hAnsi="Open Sans" w:cs="Times New Roman"/>
-                                <w:color w:val="3B3838" w:themeColor="background2" w:themeShade="40"/>
-                                <w:sz w:val="21"/>
-                                <w:szCs w:val="21"/>
-                                <w:shd w:val="clear" w:color="auto" w:fill="FFFFFF"/>
-                                <w:lang w:eastAsia="es-ES_tradnl"/>
-                              </w:rPr>
-                              <w:t>consectetur</w:t>
-                            </w:r>
-                            <w:proofErr w:type="spellEnd"/>
-                            <w:r>
-                              <w:rPr>
-                                <w:rFonts w:ascii="Open Sans" w:eastAsia="Times New Roman" w:hAnsi="Open Sans" w:cs="Times New Roman"/>
-                                <w:color w:val="3B3838" w:themeColor="background2" w:themeShade="40"/>
-                                <w:sz w:val="21"/>
-                                <w:szCs w:val="21"/>
-                                <w:shd w:val="clear" w:color="auto" w:fill="FFFFFF"/>
-                                <w:lang w:eastAsia="es-ES_tradnl"/>
-                              </w:rPr>
-                              <w:t xml:space="preserve"> ex, et </w:t>
-                            </w:r>
-                            <w:proofErr w:type="spellStart"/>
-                            <w:r>
-                              <w:rPr>
-                                <w:rFonts w:ascii="Open Sans" w:eastAsia="Times New Roman" w:hAnsi="Open Sans" w:cs="Times New Roman"/>
-                                <w:color w:val="3B3838" w:themeColor="background2" w:themeShade="40"/>
-                                <w:sz w:val="21"/>
-                                <w:szCs w:val="21"/>
-                                <w:shd w:val="clear" w:color="auto" w:fill="FFFFFF"/>
-                                <w:lang w:eastAsia="es-ES_tradnl"/>
-                              </w:rPr>
-                              <w:t>dictum</w:t>
-                            </w:r>
-                            <w:proofErr w:type="spellEnd"/>
-                            <w:r>
-                              <w:rPr>
-                                <w:rFonts w:ascii="Open Sans" w:eastAsia="Times New Roman" w:hAnsi="Open Sans" w:cs="Times New Roman"/>
-                                <w:color w:val="3B3838" w:themeColor="background2" w:themeShade="40"/>
-                                <w:sz w:val="21"/>
-                                <w:szCs w:val="21"/>
-                                <w:shd w:val="clear" w:color="auto" w:fill="FFFFFF"/>
-                                <w:lang w:eastAsia="es-ES_tradnl"/>
-                              </w:rPr>
-                              <w:t xml:space="preserve"> </w:t>
-                            </w:r>
-                            <w:proofErr w:type="spellStart"/>
-                            <w:r>
-                              <w:rPr>
-                                <w:rFonts w:ascii="Open Sans" w:eastAsia="Times New Roman" w:hAnsi="Open Sans" w:cs="Times New Roman"/>
-                                <w:color w:val="3B3838" w:themeColor="background2" w:themeShade="40"/>
-                                <w:sz w:val="21"/>
-                                <w:szCs w:val="21"/>
-                                <w:shd w:val="clear" w:color="auto" w:fill="FFFFFF"/>
-                                <w:lang w:eastAsia="es-ES_tradnl"/>
-                              </w:rPr>
-                              <w:t>velit</w:t>
-                            </w:r>
-                            <w:proofErr w:type="spellEnd"/>
-                            <w:r>
-                              <w:rPr>
-                                <w:rFonts w:ascii="Open Sans" w:eastAsia="Times New Roman" w:hAnsi="Open Sans" w:cs="Times New Roman"/>
-                                <w:color w:val="3B3838" w:themeColor="background2" w:themeShade="40"/>
-                                <w:sz w:val="21"/>
-                                <w:szCs w:val="21"/>
-                                <w:shd w:val="clear" w:color="auto" w:fill="FFFFFF"/>
-                                <w:lang w:eastAsia="es-ES_tradnl"/>
-                              </w:rPr>
-                              <w:t xml:space="preserve">. </w:t>
-                            </w:r>
-                            <w:proofErr w:type="spellStart"/>
-                            <w:r>
-                              <w:rPr>
-                                <w:rFonts w:ascii="Open Sans" w:eastAsia="Times New Roman" w:hAnsi="Open Sans" w:cs="Times New Roman"/>
-                                <w:color w:val="3B3838" w:themeColor="background2" w:themeShade="40"/>
-                                <w:sz w:val="21"/>
-                                <w:szCs w:val="21"/>
-                                <w:shd w:val="clear" w:color="auto" w:fill="FFFFFF"/>
-                                <w:lang w:eastAsia="es-ES_tradnl"/>
-                              </w:rPr>
-                              <w:t>Nam</w:t>
-                            </w:r>
-                            <w:proofErr w:type="spellEnd"/>
-                            <w:r>
-                              <w:rPr>
-                                <w:rFonts w:ascii="Open Sans" w:eastAsia="Times New Roman" w:hAnsi="Open Sans" w:cs="Times New Roman"/>
-                                <w:color w:val="3B3838" w:themeColor="background2" w:themeShade="40"/>
-                                <w:sz w:val="21"/>
-                                <w:szCs w:val="21"/>
-                                <w:shd w:val="clear" w:color="auto" w:fill="FFFFFF"/>
-                                <w:lang w:eastAsia="es-ES_tradnl"/>
-                              </w:rPr>
-                              <w:t xml:space="preserve"> </w:t>
-                            </w:r>
-                            <w:proofErr w:type="spellStart"/>
-                            <w:r>
-                              <w:rPr>
-                                <w:rFonts w:ascii="Open Sans" w:eastAsia="Times New Roman" w:hAnsi="Open Sans" w:cs="Times New Roman"/>
-                                <w:color w:val="3B3838" w:themeColor="background2" w:themeShade="40"/>
-                                <w:sz w:val="21"/>
-                                <w:szCs w:val="21"/>
-                                <w:shd w:val="clear" w:color="auto" w:fill="FFFFFF"/>
-                                <w:lang w:eastAsia="es-ES_tradnl"/>
-                              </w:rPr>
-                              <w:t>tincidunt</w:t>
-                            </w:r>
-                            <w:proofErr w:type="spellEnd"/>
-                            <w:r>
-                              <w:rPr>
-                                <w:rFonts w:ascii="Open Sans" w:eastAsia="Times New Roman" w:hAnsi="Open Sans" w:cs="Times New Roman"/>
-                                <w:color w:val="3B3838" w:themeColor="background2" w:themeShade="40"/>
-                                <w:sz w:val="21"/>
-                                <w:szCs w:val="21"/>
-                                <w:shd w:val="clear" w:color="auto" w:fill="FFFFFF"/>
-                                <w:lang w:eastAsia="es-ES_tradnl"/>
-                              </w:rPr>
-                              <w:t xml:space="preserve"> </w:t>
-                            </w:r>
-                            <w:proofErr w:type="spellStart"/>
-                            <w:r>
-                              <w:rPr>
-                                <w:rFonts w:ascii="Open Sans" w:eastAsia="Times New Roman" w:hAnsi="Open Sans" w:cs="Times New Roman"/>
-                                <w:color w:val="3B3838" w:themeColor="background2" w:themeShade="40"/>
-                                <w:sz w:val="21"/>
-                                <w:szCs w:val="21"/>
-                                <w:shd w:val="clear" w:color="auto" w:fill="FFFFFF"/>
-                                <w:lang w:eastAsia="es-ES_tradnl"/>
-                              </w:rPr>
-                              <w:t>nibh</w:t>
-                            </w:r>
-                            <w:proofErr w:type="spellEnd"/>
-                            <w:r>
-                              <w:rPr>
-                                <w:rFonts w:ascii="Open Sans" w:eastAsia="Times New Roman" w:hAnsi="Open Sans" w:cs="Times New Roman"/>
-                                <w:color w:val="3B3838" w:themeColor="background2" w:themeShade="40"/>
-                                <w:sz w:val="21"/>
-                                <w:szCs w:val="21"/>
-                                <w:shd w:val="clear" w:color="auto" w:fill="FFFFFF"/>
-                                <w:lang w:eastAsia="es-ES_tradnl"/>
-                              </w:rPr>
-                              <w:t xml:space="preserve"> </w:t>
-                            </w:r>
-                            <w:proofErr w:type="spellStart"/>
-                            <w:r>
-                              <w:rPr>
-                                <w:rFonts w:ascii="Open Sans" w:eastAsia="Times New Roman" w:hAnsi="Open Sans" w:cs="Times New Roman"/>
-                                <w:color w:val="3B3838" w:themeColor="background2" w:themeShade="40"/>
-                                <w:sz w:val="21"/>
-                                <w:szCs w:val="21"/>
-                                <w:shd w:val="clear" w:color="auto" w:fill="FFFFFF"/>
-                                <w:lang w:eastAsia="es-ES_tradnl"/>
-                              </w:rPr>
-                              <w:t>eu</w:t>
-                            </w:r>
-                            <w:proofErr w:type="spellEnd"/>
-                            <w:r>
-                              <w:rPr>
-                                <w:rFonts w:ascii="Open Sans" w:eastAsia="Times New Roman" w:hAnsi="Open Sans" w:cs="Times New Roman"/>
-                                <w:color w:val="3B3838" w:themeColor="background2" w:themeShade="40"/>
-                                <w:sz w:val="21"/>
-                                <w:szCs w:val="21"/>
-                                <w:shd w:val="clear" w:color="auto" w:fill="FFFFFF"/>
-                                <w:lang w:eastAsia="es-ES_tradnl"/>
-                              </w:rPr>
-                              <w:t xml:space="preserve"> mi </w:t>
-                            </w:r>
-                            <w:proofErr w:type="spellStart"/>
-                            <w:r>
-                              <w:rPr>
-                                <w:rFonts w:ascii="Open Sans" w:eastAsia="Times New Roman" w:hAnsi="Open Sans" w:cs="Times New Roman"/>
-                                <w:color w:val="3B3838" w:themeColor="background2" w:themeShade="40"/>
-                                <w:sz w:val="21"/>
-                                <w:szCs w:val="21"/>
-                                <w:shd w:val="clear" w:color="auto" w:fill="FFFFFF"/>
-                                <w:lang w:eastAsia="es-ES_tradnl"/>
-                              </w:rPr>
-                              <w:t>interdum</w:t>
-                            </w:r>
-                            <w:proofErr w:type="spellEnd"/>
-                            <w:r>
-                              <w:rPr>
-                                <w:rFonts w:ascii="Open Sans" w:eastAsia="Times New Roman" w:hAnsi="Open Sans" w:cs="Times New Roman"/>
-                                <w:color w:val="3B3838" w:themeColor="background2" w:themeShade="40"/>
-                                <w:sz w:val="21"/>
-                                <w:szCs w:val="21"/>
-                                <w:shd w:val="clear" w:color="auto" w:fill="FFFFFF"/>
-                                <w:lang w:eastAsia="es-ES_tradnl"/>
-                              </w:rPr>
-                              <w:t xml:space="preserve"> </w:t>
-                            </w:r>
-                            <w:proofErr w:type="spellStart"/>
-                            <w:r>
-                              <w:rPr>
-                                <w:rFonts w:ascii="Open Sans" w:eastAsia="Times New Roman" w:hAnsi="Open Sans" w:cs="Times New Roman"/>
-                                <w:color w:val="3B3838" w:themeColor="background2" w:themeShade="40"/>
-                                <w:sz w:val="21"/>
-                                <w:szCs w:val="21"/>
-                                <w:shd w:val="clear" w:color="auto" w:fill="FFFFFF"/>
-                                <w:lang w:eastAsia="es-ES_tradnl"/>
-                              </w:rPr>
-                              <w:t>aliquet</w:t>
-                            </w:r>
-                            <w:proofErr w:type="spellEnd"/>
-                            <w:r>
-                              <w:rPr>
-                                <w:rFonts w:ascii="Open Sans" w:eastAsia="Times New Roman" w:hAnsi="Open Sans" w:cs="Times New Roman"/>
-                                <w:color w:val="3B3838" w:themeColor="background2" w:themeShade="40"/>
-                                <w:sz w:val="21"/>
-                                <w:szCs w:val="21"/>
-                                <w:shd w:val="clear" w:color="auto" w:fill="FFFFFF"/>
-                                <w:lang w:eastAsia="es-ES_tradnl"/>
-                              </w:rPr>
-                              <w:t xml:space="preserve">. </w:t>
-                            </w:r>
-                            <w:proofErr w:type="spellStart"/>
-                            <w:r>
-                              <w:rPr>
-                                <w:rFonts w:ascii="Open Sans" w:eastAsia="Times New Roman" w:hAnsi="Open Sans" w:cs="Times New Roman"/>
-                                <w:color w:val="3B3838" w:themeColor="background2" w:themeShade="40"/>
-                                <w:sz w:val="21"/>
-                                <w:szCs w:val="21"/>
-                                <w:shd w:val="clear" w:color="auto" w:fill="FFFFFF"/>
-                                <w:lang w:eastAsia="es-ES_tradnl"/>
-                              </w:rPr>
-                              <w:t>Pellentesque</w:t>
-                            </w:r>
-                            <w:proofErr w:type="spellEnd"/>
-                            <w:r>
-                              <w:rPr>
-                                <w:rFonts w:ascii="Open Sans" w:eastAsia="Times New Roman" w:hAnsi="Open Sans" w:cs="Times New Roman"/>
-                                <w:color w:val="3B3838" w:themeColor="background2" w:themeShade="40"/>
-                                <w:sz w:val="21"/>
-                                <w:szCs w:val="21"/>
-                                <w:shd w:val="clear" w:color="auto" w:fill="FFFFFF"/>
-                                <w:lang w:eastAsia="es-ES_tradnl"/>
-                              </w:rPr>
-                              <w:t xml:space="preserve"> mi magna, </w:t>
-                            </w:r>
-                            <w:proofErr w:type="spellStart"/>
-                            <w:r>
-                              <w:rPr>
-                                <w:rFonts w:ascii="Open Sans" w:eastAsia="Times New Roman" w:hAnsi="Open Sans" w:cs="Times New Roman"/>
-                                <w:color w:val="3B3838" w:themeColor="background2" w:themeShade="40"/>
-                                <w:sz w:val="21"/>
-                                <w:szCs w:val="21"/>
-                                <w:shd w:val="clear" w:color="auto" w:fill="FFFFFF"/>
-                                <w:lang w:eastAsia="es-ES_tradnl"/>
-                              </w:rPr>
-                              <w:t>hendrerit</w:t>
-                            </w:r>
-                            <w:proofErr w:type="spellEnd"/>
-                            <w:r>
-                              <w:rPr>
-                                <w:rFonts w:ascii="Open Sans" w:eastAsia="Times New Roman" w:hAnsi="Open Sans" w:cs="Times New Roman"/>
-                                <w:color w:val="3B3838" w:themeColor="background2" w:themeShade="40"/>
-                                <w:sz w:val="21"/>
-                                <w:szCs w:val="21"/>
-                                <w:shd w:val="clear" w:color="auto" w:fill="FFFFFF"/>
-                                <w:lang w:eastAsia="es-ES_tradnl"/>
-                              </w:rPr>
-                              <w:t xml:space="preserve"> a </w:t>
-                            </w:r>
-                            <w:proofErr w:type="spellStart"/>
-                            <w:r>
-                              <w:rPr>
-                                <w:rFonts w:ascii="Open Sans" w:eastAsia="Times New Roman" w:hAnsi="Open Sans" w:cs="Times New Roman"/>
-                                <w:color w:val="3B3838" w:themeColor="background2" w:themeShade="40"/>
-                                <w:sz w:val="21"/>
-                                <w:szCs w:val="21"/>
-                                <w:shd w:val="clear" w:color="auto" w:fill="FFFFFF"/>
-                                <w:lang w:eastAsia="es-ES_tradnl"/>
-                              </w:rPr>
-                              <w:t>orci</w:t>
-                            </w:r>
-                            <w:proofErr w:type="spellEnd"/>
-                            <w:r>
-                              <w:rPr>
-                                <w:rFonts w:ascii="Open Sans" w:eastAsia="Times New Roman" w:hAnsi="Open Sans" w:cs="Times New Roman"/>
-                                <w:color w:val="3B3838" w:themeColor="background2" w:themeShade="40"/>
-                                <w:sz w:val="21"/>
-                                <w:szCs w:val="21"/>
-                                <w:shd w:val="clear" w:color="auto" w:fill="FFFFFF"/>
-                                <w:lang w:eastAsia="es-ES_tradnl"/>
-                              </w:rPr>
-                              <w:t xml:space="preserve"> in</w:t>
+                              <w:t>Lorem ipsum dolor sit amet, consectetur adipiscing elit. Sed tincidunt facilisis ante, at lacinia orci pellentesque a. Sed id consectetur ex, et dictum velit. Nam tincidunt nibh eu mi interdum aliquet. Pellentesque mi magna, hendrerit a orci in</w:t>
                             </w:r>
                             <w:r>
                               <w:rPr>
@@ -2265,7 +1705,6 @@
                                 <w:lang w:eastAsia="es-ES_tradnl"/>
                               </w:rPr>
                             </w:pPr>
-                            <w:proofErr w:type="spellStart"/>
                             <w:r>
                               <w:rPr>
                                 <w:rFonts w:ascii="Open Sans" w:eastAsia="Times New Roman" w:hAnsi="Open Sans" w:cs="Times New Roman"/>
@@ -2275,81 +1714,8 @@
                                 <w:shd w:val="clear" w:color="auto" w:fill="FFFFFF"/>
                                 <w:lang w:eastAsia="es-ES_tradnl"/>
                               </w:rPr>
-                              <w:t>Lorem</w:t>
+                              <w:t>Lorem ipsum dolor sit elit</w:t>
                             </w:r>
-                            <w:proofErr w:type="spellEnd"/>
-                            <w:r>
-                              <w:rPr>
-                                <w:rFonts w:ascii="Open Sans" w:eastAsia="Times New Roman" w:hAnsi="Open Sans" w:cs="Times New Roman"/>
-                                <w:color w:val="3B3838" w:themeColor="background2" w:themeShade="40"/>
-                                <w:sz w:val="20"/>
-                                <w:szCs w:val="20"/>
-                                <w:shd w:val="clear" w:color="auto" w:fill="FFFFFF"/>
-                                <w:lang w:eastAsia="es-ES_tradnl"/>
-                              </w:rPr>
-                              <w:t xml:space="preserve"> </w:t>
-                            </w:r>
-                            <w:proofErr w:type="spellStart"/>
-                            <w:r>
-                              <w:rPr>
-                                <w:rFonts w:ascii="Open Sans" w:eastAsia="Times New Roman" w:hAnsi="Open Sans" w:cs="Times New Roman"/>
-                                <w:color w:val="3B3838" w:themeColor="background2" w:themeShade="40"/>
-                                <w:sz w:val="20"/>
-                                <w:szCs w:val="20"/>
-                                <w:shd w:val="clear" w:color="auto" w:fill="FFFFFF"/>
-                                <w:lang w:eastAsia="es-ES_tradnl"/>
-                              </w:rPr>
-                              <w:t>ipsum</w:t>
-                            </w:r>
-                            <w:proofErr w:type="spellEnd"/>
-                            <w:r>
-                              <w:rPr>
-                                <w:rFonts w:ascii="Open Sans" w:eastAsia="Times New Roman" w:hAnsi="Open Sans" w:cs="Times New Roman"/>
-                                <w:color w:val="3B3838" w:themeColor="background2" w:themeShade="40"/>
-                                <w:sz w:val="20"/>
-                                <w:szCs w:val="20"/>
-                                <w:shd w:val="clear" w:color="auto" w:fill="FFFFFF"/>
-                                <w:lang w:eastAsia="es-ES_tradnl"/>
-                              </w:rPr>
-                              <w:t xml:space="preserve"> dolor </w:t>
-                            </w:r>
-                            <w:proofErr w:type="spellStart"/>
-                            <w:r>
-                              <w:rPr>
-                                <w:rFonts w:ascii="Open Sans" w:eastAsia="Times New Roman" w:hAnsi="Open Sans" w:cs="Times New Roman"/>
-                                <w:color w:val="3B3838" w:themeColor="background2" w:themeShade="40"/>
-                                <w:sz w:val="20"/>
-                                <w:szCs w:val="20"/>
-                                <w:shd w:val="clear" w:color="auto" w:fill="FFFFFF"/>
-                                <w:lang w:eastAsia="es-ES_tradnl"/>
-                              </w:rPr>
-                              <w:t>sit</w:t>
-                            </w:r>
-                            <w:proofErr w:type="spellEnd"/>
-                            <w:r>
-                              <w:rPr>
-                                <w:rFonts w:ascii="Open Sans" w:eastAsia="Times New Roman" w:hAnsi="Open Sans" w:cs="Times New Roman"/>
-                                <w:color w:val="3B3838" w:themeColor="background2" w:themeShade="40"/>
-                                <w:sz w:val="20"/>
-                                <w:szCs w:val="20"/>
-                                <w:shd w:val="clear" w:color="auto" w:fill="FFFFFF"/>
-                                <w:lang w:eastAsia="es-ES_tradnl"/>
-                              </w:rPr>
-                              <w:t xml:space="preserve"> </w:t>
-                            </w:r>
-                            <w:proofErr w:type="spellStart"/>
-                            <w:r>
-                              <w:rPr>
-                                <w:rFonts w:ascii="Open Sans" w:eastAsia="Times New Roman" w:hAnsi="Open Sans" w:cs="Times New Roman"/>
-                                <w:color w:val="3B3838" w:themeColor="background2" w:themeShade="40"/>
-                                <w:sz w:val="20"/>
-                                <w:szCs w:val="20"/>
-                                <w:shd w:val="clear" w:color="auto" w:fill="FFFFFF"/>
-                                <w:lang w:eastAsia="es-ES_tradnl"/>
-                              </w:rPr>
-                              <w:t>elit</w:t>
-                            </w:r>
-                            <w:proofErr w:type="spellEnd"/>
                             <w:r>
                               <w:rPr>
                                 <w:rFonts w:ascii="Open Sans" w:eastAsia="Times New Roman" w:hAnsi="Open Sans" w:cs="Times New Roman"/>
@@ -2690,7 +2056,6 @@
                                 <w:lang w:eastAsia="es-ES_tradnl"/>
                               </w:rPr>
                             </w:pPr>
-                            <w:proofErr w:type="spellStart"/>
                             <w:r>
                               <w:rPr>
                                 <w:rFonts w:ascii="Open Sans" w:eastAsia="Times New Roman" w:hAnsi="Open Sans" w:cs="Times New Roman"/>
@@ -2700,81 +2065,8 @@
                                 <w:shd w:val="clear" w:color="auto" w:fill="FFFFFF"/>
                                 <w:lang w:eastAsia="es-ES_tradnl"/>
                               </w:rPr>
-                              <w:t>Lorem</w:t>
+                              <w:t>Lorem ipsum dolor sit elit</w:t>
                             </w:r>
-                            <w:proofErr w:type="spellEnd"/>
-                            <w:r>
-                              <w:rPr>
-                                <w:rFonts w:ascii="Open Sans" w:eastAsia="Times New Roman" w:hAnsi="Open Sans" w:cs="Times New Roman"/>
-                                <w:color w:val="3B3838" w:themeColor="background2" w:themeShade="40"/>
-                                <w:sz w:val="20"/>
-                                <w:szCs w:val="20"/>
-                                <w:shd w:val="clear" w:color="auto" w:fill="FFFFFF"/>
-                                <w:lang w:eastAsia="es-ES_tradnl"/>
-                              </w:rPr>
-                              <w:t xml:space="preserve"> </w:t>
-                            </w:r>
-                            <w:proofErr w:type="spellStart"/>
-                            <w:r>
-                              <w:rPr>
-                                <w:rFonts w:ascii="Open Sans" w:eastAsia="Times New Roman" w:hAnsi="Open Sans" w:cs="Times New Roman"/>
-                                <w:color w:val="3B3838" w:themeColor="background2" w:themeShade="40"/>
-                                <w:sz w:val="20"/>
-                                <w:szCs w:val="20"/>
-                                <w:shd w:val="clear" w:color="auto" w:fill="FFFFFF"/>
-                                <w:lang w:eastAsia="es-ES_tradnl"/>
-                              </w:rPr>
-                              <w:t>ipsum</w:t>
-                            </w:r>
-                            <w:proofErr w:type="spellEnd"/>
-                            <w:r>
-                              <w:rPr>
-                                <w:rFonts w:ascii="Open Sans" w:eastAsia="Times New Roman" w:hAnsi="Open Sans" w:cs="Times New Roman"/>
-                                <w:color w:val="3B3838" w:themeColor="background2" w:themeShade="40"/>
-                                <w:sz w:val="20"/>
-                                <w:szCs w:val="20"/>
-                                <w:shd w:val="clear" w:color="auto" w:fill="FFFFFF"/>
-                                <w:lang w:eastAsia="es-ES_tradnl"/>
-                              </w:rPr>
-                              <w:t xml:space="preserve"> dolor </w:t>
-                            </w:r>
-                            <w:proofErr w:type="spellStart"/>
-                            <w:r>
-                              <w:rPr>
-                                <w:rFonts w:ascii="Open Sans" w:eastAsia="Times New Roman" w:hAnsi="Open Sans" w:cs="Times New Roman"/>
-                                <w:color w:val="3B3838" w:themeColor="background2" w:themeShade="40"/>
-                                <w:sz w:val="20"/>
-                                <w:szCs w:val="20"/>
-                                <w:shd w:val="clear" w:color="auto" w:fill="FFFFFF"/>
-                                <w:lang w:eastAsia="es-ES_tradnl"/>
-                              </w:rPr>
-                              <w:t>sit</w:t>
-                            </w:r>
-                            <w:proofErr w:type="spellEnd"/>
-                            <w:r>
-                              <w:rPr>
-                                <w:rFonts w:ascii="Open Sans" w:eastAsia="Times New Roman" w:hAnsi="Open Sans" w:cs="Times New Roman"/>
-                                <w:color w:val="3B3838" w:themeColor="background2" w:themeShade="40"/>
-                                <w:sz w:val="20"/>
-                                <w:szCs w:val="20"/>
-                                <w:shd w:val="clear" w:color="auto" w:fill="FFFFFF"/>
-                                <w:lang w:eastAsia="es-ES_tradnl"/>
-                              </w:rPr>
-                              <w:t xml:space="preserve"> </w:t>
-                            </w:r>
-                            <w:proofErr w:type="spellStart"/>
-                            <w:r>
-                              <w:rPr>
-                                <w:rFonts w:ascii="Open Sans" w:eastAsia="Times New Roman" w:hAnsi="Open Sans" w:cs="Times New Roman"/>
-                                <w:color w:val="3B3838" w:themeColor="background2" w:themeShade="40"/>
-                                <w:sz w:val="20"/>
-                                <w:szCs w:val="20"/>
-                                <w:shd w:val="clear" w:color="auto" w:fill="FFFFFF"/>
-                                <w:lang w:eastAsia="es-ES_tradnl"/>
-                              </w:rPr>
-                              <w:t>elit</w:t>
-                            </w:r>
-                            <w:proofErr w:type="spellEnd"/>
                             <w:r>
                               <w:rPr>
                                 <w:rFonts w:ascii="Open Sans" w:eastAsia="Times New Roman" w:hAnsi="Open Sans" w:cs="Times New Roman"/>
@@ -3149,7 +2441,6 @@
                                 <w:lang w:eastAsia="es-ES_tradnl"/>
                               </w:rPr>
                             </w:pPr>
-                            <w:proofErr w:type="spellStart"/>
                             <w:r>
                               <w:rPr>
                                 <w:rFonts w:ascii="Open Sans" w:eastAsia="Times New Roman" w:hAnsi="Open Sans" w:cs="Times New Roman"/>
@@ -3159,331 +2450,7 @@
                                 <w:shd w:val="clear" w:color="auto" w:fill="FFFFFF"/>
                                 <w:lang w:eastAsia="es-ES_tradnl"/>
                               </w:rPr>
-                              <w:t>Lorem</w:t>
-                            </w:r>
-                            <w:proofErr w:type="spellEnd"/>
-                            <w:r>
-                              <w:rPr>
-                                <w:rFonts w:ascii="Open Sans" w:eastAsia="Times New Roman" w:hAnsi="Open Sans" w:cs="Times New Roman"/>
-                                <w:color w:val="3B3838" w:themeColor="background2" w:themeShade="40"/>
-                                <w:sz w:val="20"/>
-                                <w:szCs w:val="20"/>
-                                <w:shd w:val="clear" w:color="auto" w:fill="FFFFFF"/>
-                                <w:lang w:eastAsia="es-ES_tradnl"/>
-                              </w:rPr>
-                              <w:t xml:space="preserve"> </w:t>
-                            </w:r>
-                            <w:proofErr w:type="spellStart"/>
-                            <w:r>
-                              <w:rPr>
-                                <w:rFonts w:ascii="Open Sans" w:eastAsia="Times New Roman" w:hAnsi="Open Sans" w:cs="Times New Roman"/>
-                                <w:color w:val="3B3838" w:themeColor="background2" w:themeShade="40"/>
-                                <w:sz w:val="20"/>
-                                <w:szCs w:val="20"/>
-                                <w:shd w:val="clear" w:color="auto" w:fill="FFFFFF"/>
-                                <w:lang w:eastAsia="es-ES_tradnl"/>
-                              </w:rPr>
-                              <w:t>ipsum</w:t>
-                            </w:r>
-                            <w:proofErr w:type="spellEnd"/>
-                            <w:r>
-                              <w:rPr>
-                                <w:rFonts w:ascii="Open Sans" w:eastAsia="Times New Roman" w:hAnsi="Open Sans" w:cs="Times New Roman"/>
-                                <w:color w:val="3B3838" w:themeColor="background2" w:themeShade="40"/>
-                                <w:sz w:val="20"/>
-                                <w:szCs w:val="20"/>
-                                <w:shd w:val="clear" w:color="auto" w:fill="FFFFFF"/>
-                                <w:lang w:eastAsia="es-ES_tradnl"/>
-                              </w:rPr>
-                              <w:t xml:space="preserve"> dolor </w:t>
-                            </w:r>
-                            <w:proofErr w:type="spellStart"/>
-                            <w:r>
-                              <w:rPr>
-                                <w:rFonts w:ascii="Open Sans" w:eastAsia="Times New Roman" w:hAnsi="Open Sans" w:cs="Times New Roman"/>
-                                <w:color w:val="3B3838" w:themeColor="background2" w:themeShade="40"/>
-                                <w:sz w:val="20"/>
-                                <w:szCs w:val="20"/>
-                                <w:shd w:val="clear" w:color="auto" w:fill="FFFFFF"/>
-                                <w:lang w:eastAsia="es-ES_tradnl"/>
-                              </w:rPr>
-                              <w:t>sit</w:t>
-                            </w:r>
-                            <w:proofErr w:type="spellEnd"/>
-                            <w:r>
-                              <w:rPr>
-                                <w:rFonts w:ascii="Open Sans" w:eastAsia="Times New Roman" w:hAnsi="Open Sans" w:cs="Times New Roman"/>
-                                <w:color w:val="3B3838" w:themeColor="background2" w:themeShade="40"/>
-                                <w:sz w:val="20"/>
-                                <w:szCs w:val="20"/>
-                                <w:shd w:val="clear" w:color="auto" w:fill="FFFFFF"/>
-                                <w:lang w:eastAsia="es-ES_tradnl"/>
-                              </w:rPr>
-                              <w:t xml:space="preserve"> </w:t>
-                            </w:r>
-                            <w:proofErr w:type="spellStart"/>
-                            <w:r>
-                              <w:rPr>
-                                <w:rFonts w:ascii="Open Sans" w:eastAsia="Times New Roman" w:hAnsi="Open Sans" w:cs="Times New Roman"/>
-                                <w:color w:val="3B3838" w:themeColor="background2" w:themeShade="40"/>
-                                <w:sz w:val="20"/>
-                                <w:szCs w:val="20"/>
-                                <w:shd w:val="clear" w:color="auto" w:fill="FFFFFF"/>
-                                <w:lang w:eastAsia="es-ES_tradnl"/>
-                              </w:rPr>
-                              <w:t>amet</w:t>
-                            </w:r>
-                            <w:proofErr w:type="spellEnd"/>
-                            <w:r>
-                              <w:rPr>
-                                <w:rFonts w:ascii="Open Sans" w:eastAsia="Times New Roman" w:hAnsi="Open Sans" w:cs="Times New Roman"/>
-                                <w:color w:val="3B3838" w:themeColor="background2" w:themeShade="40"/>
-                                <w:sz w:val="20"/>
-                                <w:szCs w:val="20"/>
-                                <w:shd w:val="clear" w:color="auto" w:fill="FFFFFF"/>
-                                <w:lang w:eastAsia="es-ES_tradnl"/>
-                              </w:rPr>
-                              <w:t xml:space="preserve">, </w:t>
-                            </w:r>
-                            <w:proofErr w:type="spellStart"/>
-                            <w:r>
-                              <w:rPr>
-                                <w:rFonts w:ascii="Open Sans" w:eastAsia="Times New Roman" w:hAnsi="Open Sans" w:cs="Times New Roman"/>
-                                <w:color w:val="3B3838" w:themeColor="background2" w:themeShade="40"/>
-                                <w:sz w:val="20"/>
-                                <w:szCs w:val="20"/>
-                                <w:shd w:val="clear" w:color="auto" w:fill="FFFFFF"/>
-                                <w:lang w:eastAsia="es-ES_tradnl"/>
-                              </w:rPr>
-                              <w:t>consectetur</w:t>
-                            </w:r>
-                            <w:proofErr w:type="spellEnd"/>
-                            <w:r>
-                              <w:rPr>
-                                <w:rFonts w:ascii="Open Sans" w:eastAsia="Times New Roman" w:hAnsi="Open Sans" w:cs="Times New Roman"/>
-                                <w:color w:val="3B3838" w:themeColor="background2" w:themeShade="40"/>
-                                <w:sz w:val="20"/>
-                                <w:szCs w:val="20"/>
-                                <w:shd w:val="clear" w:color="auto" w:fill="FFFFFF"/>
-                                <w:lang w:eastAsia="es-ES_tradnl"/>
-                              </w:rPr>
-                              <w:t xml:space="preserve"> </w:t>
-                            </w:r>
-                            <w:proofErr w:type="spellStart"/>
-                            <w:r>
-                              <w:rPr>
-                                <w:rFonts w:ascii="Open Sans" w:eastAsia="Times New Roman" w:hAnsi="Open Sans" w:cs="Times New Roman"/>
-                                <w:color w:val="3B3838" w:themeColor="background2" w:themeShade="40"/>
-                                <w:sz w:val="20"/>
-                                <w:szCs w:val="20"/>
-                                <w:shd w:val="clear" w:color="auto" w:fill="FFFFFF"/>
-                                <w:lang w:eastAsia="es-ES_tradnl"/>
-                              </w:rPr>
-                              <w:t>adipiscing</w:t>
-                            </w:r>
-                            <w:proofErr w:type="spellEnd"/>
-                            <w:r>
-                              <w:rPr>
-                                <w:rFonts w:ascii="Open Sans" w:eastAsia="Times New Roman" w:hAnsi="Open Sans" w:cs="Times New Roman"/>
-                                <w:color w:val="3B3838" w:themeColor="background2" w:themeShade="40"/>
-                                <w:sz w:val="20"/>
-                                <w:szCs w:val="20"/>
-                                <w:shd w:val="clear" w:color="auto" w:fill="FFFFFF"/>
-                                <w:lang w:eastAsia="es-ES_tradnl"/>
-                              </w:rPr>
-                              <w:t xml:space="preserve"> </w:t>
-                            </w:r>
-                            <w:proofErr w:type="spellStart"/>
-                            <w:r>
-                              <w:rPr>
-                                <w:rFonts w:ascii="Open Sans" w:eastAsia="Times New Roman" w:hAnsi="Open Sans" w:cs="Times New Roman"/>
-                                <w:color w:val="3B3838" w:themeColor="background2" w:themeShade="40"/>
-                                <w:sz w:val="20"/>
-                                <w:szCs w:val="20"/>
-                                <w:shd w:val="clear" w:color="auto" w:fill="FFFFFF"/>
-                                <w:lang w:eastAsia="es-ES_tradnl"/>
-                              </w:rPr>
-                              <w:t>elit</w:t>
-                            </w:r>
-                            <w:proofErr w:type="spellEnd"/>
-                            <w:r>
-                              <w:rPr>
-                                <w:rFonts w:ascii="Open Sans" w:eastAsia="Times New Roman" w:hAnsi="Open Sans" w:cs="Times New Roman"/>
-                                <w:color w:val="3B3838" w:themeColor="background2" w:themeShade="40"/>
-                                <w:sz w:val="20"/>
-                                <w:szCs w:val="20"/>
-                                <w:shd w:val="clear" w:color="auto" w:fill="FFFFFF"/>
-                                <w:lang w:eastAsia="es-ES_tradnl"/>
-                              </w:rPr>
-                              <w:t xml:space="preserve">. Sed </w:t>
-                            </w:r>
-                            <w:proofErr w:type="spellStart"/>
-                            <w:r>
-                              <w:rPr>
-                                <w:rFonts w:ascii="Open Sans" w:eastAsia="Times New Roman" w:hAnsi="Open Sans" w:cs="Times New Roman"/>
-                                <w:color w:val="3B3838" w:themeColor="background2" w:themeShade="40"/>
-                                <w:sz w:val="20"/>
-                                <w:szCs w:val="20"/>
-                                <w:shd w:val="clear" w:color="auto" w:fill="FFFFFF"/>
-                                <w:lang w:eastAsia="es-ES_tradnl"/>
-                              </w:rPr>
-                              <w:t>tincidunt</w:t>
-                            </w:r>
-                            <w:proofErr w:type="spellEnd"/>
-                            <w:r>
-                              <w:rPr>
-                                <w:rFonts w:ascii="Open Sans" w:eastAsia="Times New Roman" w:hAnsi="Open Sans" w:cs="Times New Roman"/>
-                                <w:color w:val="3B3838" w:themeColor="background2" w:themeShade="40"/>
-                                <w:sz w:val="20"/>
-                                <w:szCs w:val="20"/>
-                                <w:shd w:val="clear" w:color="auto" w:fill="FFFFFF"/>
-                                <w:lang w:eastAsia="es-ES_tradnl"/>
-                              </w:rPr>
-                              <w:t xml:space="preserve"> </w:t>
-                            </w:r>
-                            <w:proofErr w:type="spellStart"/>
-                            <w:r>
-                              <w:rPr>
-                                <w:rFonts w:ascii="Open Sans" w:eastAsia="Times New Roman" w:hAnsi="Open Sans" w:cs="Times New Roman"/>
-                                <w:color w:val="3B3838" w:themeColor="background2" w:themeShade="40"/>
-                                <w:sz w:val="20"/>
-                                <w:szCs w:val="20"/>
-                                <w:shd w:val="clear" w:color="auto" w:fill="FFFFFF"/>
-                                <w:lang w:eastAsia="es-ES_tradnl"/>
-                              </w:rPr>
-                              <w:t>facilisis</w:t>
-                            </w:r>
-                            <w:proofErr w:type="spellEnd"/>
-                            <w:r>
-                              <w:rPr>
-                                <w:rFonts w:ascii="Open Sans" w:eastAsia="Times New Roman" w:hAnsi="Open Sans" w:cs="Times New Roman"/>
-                                <w:color w:val="3B3838" w:themeColor="background2" w:themeShade="40"/>
-                                <w:sz w:val="20"/>
-                                <w:szCs w:val="20"/>
-                                <w:shd w:val="clear" w:color="auto" w:fill="FFFFFF"/>
-                                <w:lang w:eastAsia="es-ES_tradnl"/>
-                              </w:rPr>
-                              <w:t xml:space="preserve"> ante, at lacinia </w:t>
-                            </w:r>
-                            <w:proofErr w:type="spellStart"/>
-                            <w:r>
-                              <w:rPr>
-                                <w:rFonts w:ascii="Open Sans" w:eastAsia="Times New Roman" w:hAnsi="Open Sans" w:cs="Times New Roman"/>
-                                <w:color w:val="3B3838" w:themeColor="background2" w:themeShade="40"/>
-                                <w:sz w:val="20"/>
-                                <w:szCs w:val="20"/>
-                                <w:shd w:val="clear" w:color="auto" w:fill="FFFFFF"/>
-                                <w:lang w:eastAsia="es-ES_tradnl"/>
-                              </w:rPr>
-                              <w:t>orci</w:t>
-                            </w:r>
-                            <w:proofErr w:type="spellEnd"/>
-                            <w:r>
-                              <w:rPr>
-                                <w:rFonts w:ascii="Open Sans" w:eastAsia="Times New Roman" w:hAnsi="Open Sans" w:cs="Times New Roman"/>
-                                <w:color w:val="3B3838" w:themeColor="background2" w:themeShade="40"/>
-                                <w:sz w:val="20"/>
-                                <w:szCs w:val="20"/>
-                                <w:shd w:val="clear" w:color="auto" w:fill="FFFFFF"/>
-                                <w:lang w:eastAsia="es-ES_tradnl"/>
-                              </w:rPr>
-                              <w:t xml:space="preserve"> </w:t>
-                            </w:r>
-                            <w:proofErr w:type="spellStart"/>
-                            <w:r>
-                              <w:rPr>
-                                <w:rFonts w:ascii="Open Sans" w:eastAsia="Times New Roman" w:hAnsi="Open Sans" w:cs="Times New Roman"/>
-                                <w:color w:val="3B3838" w:themeColor="background2" w:themeShade="40"/>
-                                <w:sz w:val="20"/>
-                                <w:szCs w:val="20"/>
-                                <w:shd w:val="clear" w:color="auto" w:fill="FFFFFF"/>
-                                <w:lang w:eastAsia="es-ES_tradnl"/>
-                              </w:rPr>
-                              <w:t>pellentesque</w:t>
-                            </w:r>
-                            <w:proofErr w:type="spellEnd"/>
-                            <w:r>
-                              <w:rPr>
-                                <w:rFonts w:ascii="Open Sans" w:eastAsia="Times New Roman" w:hAnsi="Open Sans" w:cs="Times New Roman"/>
-                                <w:color w:val="3B3838" w:themeColor="background2" w:themeShade="40"/>
-                                <w:sz w:val="20"/>
-                                <w:szCs w:val="20"/>
-                                <w:shd w:val="clear" w:color="auto" w:fill="FFFFFF"/>
-                                <w:lang w:eastAsia="es-ES_tradnl"/>
-                              </w:rPr>
-                              <w:t xml:space="preserve"> a. Sed id </w:t>
-                            </w:r>
-                            <w:proofErr w:type="spellStart"/>
-                            <w:r>
-                              <w:rPr>
-                                <w:rFonts w:ascii="Open Sans" w:eastAsia="Times New Roman" w:hAnsi="Open Sans" w:cs="Times New Roman"/>
-                                <w:color w:val="3B3838" w:themeColor="background2" w:themeShade="40"/>
-                                <w:sz w:val="20"/>
-                                <w:szCs w:val="20"/>
-                                <w:shd w:val="clear" w:color="auto" w:fill="FFFFFF"/>
-                                <w:lang w:eastAsia="es-ES_tradnl"/>
-                              </w:rPr>
-                              <w:t>consectetur</w:t>
-                            </w:r>
-                            <w:proofErr w:type="spellEnd"/>
-                            <w:r>
-                              <w:rPr>
-                                <w:rFonts w:ascii="Open Sans" w:eastAsia="Times New Roman" w:hAnsi="Open Sans" w:cs="Times New Roman"/>
-                                <w:color w:val="3B3838" w:themeColor="background2" w:themeShade="40"/>
-                                <w:sz w:val="20"/>
-                                <w:szCs w:val="20"/>
-                                <w:shd w:val="clear" w:color="auto" w:fill="FFFFFF"/>
-                                <w:lang w:eastAsia="es-ES_tradnl"/>
-                              </w:rPr>
-                              <w:t xml:space="preserve"> ex, et </w:t>
-                            </w:r>
-                            <w:proofErr w:type="spellStart"/>
-                            <w:r>
-                              <w:rPr>
-                                <w:rFonts w:ascii="Open Sans" w:eastAsia="Times New Roman" w:hAnsi="Open Sans" w:cs="Times New Roman"/>
-                                <w:color w:val="3B3838" w:themeColor="background2" w:themeShade="40"/>
-                                <w:sz w:val="20"/>
-                                <w:szCs w:val="20"/>
-                                <w:shd w:val="clear" w:color="auto" w:fill="FFFFFF"/>
-                                <w:lang w:eastAsia="es-ES_tradnl"/>
-                              </w:rPr>
-                              <w:t>dictum</w:t>
-                            </w:r>
-                            <w:proofErr w:type="spellEnd"/>
-                            <w:r>
-                              <w:rPr>
-                                <w:rFonts w:ascii="Open Sans" w:eastAsia="Times New Roman" w:hAnsi="Open Sans" w:cs="Times New Roman"/>
-                                <w:color w:val="3B3838" w:themeColor="background2" w:themeShade="40"/>
-                                <w:sz w:val="20"/>
-                                <w:szCs w:val="20"/>
-                                <w:shd w:val="clear" w:color="auto" w:fill="FFFFFF"/>
-                                <w:lang w:eastAsia="es-ES_tradnl"/>
-                              </w:rPr>
-                              <w:t xml:space="preserve"> </w:t>
-                            </w:r>
-                            <w:proofErr w:type="spellStart"/>
-                            <w:r>
-                              <w:rPr>
-                                <w:rFonts w:ascii="Open Sans" w:eastAsia="Times New Roman" w:hAnsi="Open Sans" w:cs="Times New Roman"/>
-                                <w:color w:val="3B3838" w:themeColor="background2" w:themeShade="40"/>
-                                <w:sz w:val="20"/>
-                                <w:szCs w:val="20"/>
-                                <w:shd w:val="clear" w:color="auto" w:fill="FFFFFF"/>
-                                <w:lang w:eastAsia="es-ES_tradnl"/>
-                              </w:rPr>
-                              <w:t>velit</w:t>
-                            </w:r>
-                            <w:proofErr w:type="spellEnd"/>
-                            <w:r>
-                              <w:rPr>
-                                <w:rFonts w:ascii="Open Sans" w:eastAsia="Times New Roman" w:hAnsi="Open Sans" w:cs="Times New Roman"/>
-                                <w:color w:val="3B3838" w:themeColor="background2" w:themeShade="40"/>
-                                <w:sz w:val="20"/>
-                                <w:szCs w:val="20"/>
-                                <w:shd w:val="clear" w:color="auto" w:fill="FFFFFF"/>
-                                <w:lang w:eastAsia="es-ES_tradnl"/>
-                              </w:rPr>
-                              <w:t>.</w:t>
+                              <w:t>Lorem ipsum dolor sit amet, consectetur adipiscing elit. Sed tincidunt facilisis ante, at lacinia orci pellentesque a. Sed id consectetur ex, et dictum velit.</w:t>
                             </w:r>
                           </w:p>
                           <w:p>
@@ -3580,7 +2547,6 @@
                                 <w:lang w:eastAsia="es-ES_tradnl"/>
                               </w:rPr>
                             </w:pPr>
-                            <w:proofErr w:type="spellStart"/>
                             <w:r>
                               <w:rPr>
                                 <w:rFonts w:ascii="Open Sans" w:eastAsia="Times New Roman" w:hAnsi="Open Sans" w:cs="Times New Roman"/>
@@ -3590,331 +2556,7 @@
                                 <w:shd w:val="clear" w:color="auto" w:fill="FFFFFF"/>
                                 <w:lang w:eastAsia="es-ES_tradnl"/>
                               </w:rPr>
-                              <w:t>Lorem</w:t>
-                            </w:r>
-                            <w:proofErr w:type="spellEnd"/>
-                            <w:r>
-                              <w:rPr>
-                                <w:rFonts w:ascii="Open Sans" w:eastAsia="Times New Roman" w:hAnsi="Open Sans" w:cs="Times New Roman"/>
-                                <w:color w:val="3B3838" w:themeColor="background2" w:themeShade="40"/>
-                                <w:sz w:val="20"/>
-                                <w:szCs w:val="20"/>
-                                <w:shd w:val="clear" w:color="auto" w:fill="FFFFFF"/>
-                                <w:lang w:eastAsia="es-ES_tradnl"/>
-                              </w:rPr>
-                              <w:t xml:space="preserve"> </w:t>
-                            </w:r>
-                            <w:proofErr w:type="spellStart"/>
-                            <w:r>
-                              <w:rPr>
-                                <w:rFonts w:ascii="Open Sans" w:eastAsia="Times New Roman" w:hAnsi="Open Sans" w:cs="Times New Roman"/>
-                                <w:color w:val="3B3838" w:themeColor="background2" w:themeShade="40"/>
-                                <w:sz w:val="20"/>
-                                <w:szCs w:val="20"/>
-                                <w:shd w:val="clear" w:color="auto" w:fill="FFFFFF"/>
-                                <w:lang w:eastAsia="es-ES_tradnl"/>
-                              </w:rPr>
-                              <w:t>ipsum</w:t>
-                            </w:r>
-                            <w:proofErr w:type="spellEnd"/>
-                            <w:r>
-                              <w:rPr>
-                                <w:rFonts w:ascii="Open Sans" w:eastAsia="Times New Roman" w:hAnsi="Open Sans" w:cs="Times New Roman"/>
-                                <w:color w:val="3B3838" w:themeColor="background2" w:themeShade="40"/>
-                                <w:sz w:val="20"/>
-                                <w:szCs w:val="20"/>
-                                <w:shd w:val="clear" w:color="auto" w:fill="FFFFFF"/>
-                                <w:lang w:eastAsia="es-ES_tradnl"/>
-                              </w:rPr>
-                              <w:t xml:space="preserve"> dolor </w:t>
-                            </w:r>
-                            <w:proofErr w:type="spellStart"/>
-                            <w:r>
-                              <w:rPr>
-                                <w:rFonts w:ascii="Open Sans" w:eastAsia="Times New Roman" w:hAnsi="Open Sans" w:cs="Times New Roman"/>
-                                <w:color w:val="3B3838" w:themeColor="background2" w:themeShade="40"/>
-                                <w:sz w:val="20"/>
-                                <w:szCs w:val="20"/>
-                                <w:shd w:val="clear" w:color="auto" w:fill="FFFFFF"/>
-                                <w:lang w:eastAsia="es-ES_tradnl"/>
-                              </w:rPr>
-                              <w:t>sit</w:t>
-                            </w:r>
-                            <w:proofErr w:type="spellEnd"/>
-                            <w:r>
-                              <w:rPr>
-                                <w:rFonts w:ascii="Open Sans" w:eastAsia="Times New Roman" w:hAnsi="Open Sans" w:cs="Times New Roman"/>
-                                <w:color w:val="3B3838" w:themeColor="background2" w:themeShade="40"/>
-                                <w:sz w:val="20"/>
-                                <w:szCs w:val="20"/>
-                                <w:shd w:val="clear" w:color="auto" w:fill="FFFFFF"/>
-                                <w:lang w:eastAsia="es-ES_tradnl"/>
-                              </w:rPr>
-                              <w:t xml:space="preserve"> </w:t>
-                            </w:r>
-                            <w:proofErr w:type="spellStart"/>
-                            <w:r>
-                              <w:rPr>
-                                <w:rFonts w:ascii="Open Sans" w:eastAsia="Times New Roman" w:hAnsi="Open Sans" w:cs="Times New Roman"/>
-                                <w:color w:val="3B3838" w:themeColor="background2" w:themeShade="40"/>
-                                <w:sz w:val="20"/>
-                                <w:szCs w:val="20"/>
-                                <w:shd w:val="clear" w:color="auto" w:fill="FFFFFF"/>
-                                <w:lang w:eastAsia="es-ES_tradnl"/>
-                              </w:rPr>
-                              <w:t>amet</w:t>
-                            </w:r>
-                            <w:proofErr w:type="spellEnd"/>
-                            <w:r>
-                              <w:rPr>
-                                <w:rFonts w:ascii="Open Sans" w:eastAsia="Times New Roman" w:hAnsi="Open Sans" w:cs="Times New Roman"/>
-                                <w:color w:val="3B3838" w:themeColor="background2" w:themeShade="40"/>
-                                <w:sz w:val="20"/>
-                                <w:szCs w:val="20"/>
-                                <w:shd w:val="clear" w:color="auto" w:fill="FFFFFF"/>
-                                <w:lang w:eastAsia="es-ES_tradnl"/>
-                              </w:rPr>
-                              <w:t xml:space="preserve">, </w:t>
-                            </w:r>
-                            <w:proofErr w:type="spellStart"/>
-                            <w:r>
-                              <w:rPr>
-                                <w:rFonts w:ascii="Open Sans" w:eastAsia="Times New Roman" w:hAnsi="Open Sans" w:cs="Times New Roman"/>
-                                <w:color w:val="3B3838" w:themeColor="background2" w:themeShade="40"/>
-                                <w:sz w:val="20"/>
-                                <w:szCs w:val="20"/>
-                                <w:shd w:val="clear" w:color="auto" w:fill="FFFFFF"/>
-                                <w:lang w:eastAsia="es-ES_tradnl"/>
-                              </w:rPr>
-                              <w:t>consectetur</w:t>
-                            </w:r>
-                            <w:proofErr w:type="spellEnd"/>
-                            <w:r>
-                              <w:rPr>
-                                <w:rFonts w:ascii="Open Sans" w:eastAsia="Times New Roman" w:hAnsi="Open Sans" w:cs="Times New Roman"/>
-                                <w:color w:val="3B3838" w:themeColor="background2" w:themeShade="40"/>
-                                <w:sz w:val="20"/>
-                                <w:szCs w:val="20"/>
-                                <w:shd w:val="clear" w:color="auto" w:fill="FFFFFF"/>
-                                <w:lang w:eastAsia="es-ES_tradnl"/>
-                              </w:rPr>
-                              <w:t xml:space="preserve"> </w:t>
-                            </w:r>
-                            <w:proofErr w:type="spellStart"/>
-                            <w:r>
-                              <w:rPr>
-                                <w:rFonts w:ascii="Open Sans" w:eastAsia="Times New Roman" w:hAnsi="Open Sans" w:cs="Times New Roman"/>
-                                <w:color w:val="3B3838" w:themeColor="background2" w:themeShade="40"/>
-                                <w:sz w:val="20"/>
-                                <w:szCs w:val="20"/>
-                                <w:shd w:val="clear" w:color="auto" w:fill="FFFFFF"/>
-                                <w:lang w:eastAsia="es-ES_tradnl"/>
-                              </w:rPr>
-                              <w:t>adipiscing</w:t>
-                            </w:r>
-                            <w:proofErr w:type="spellEnd"/>
-                            <w:r>
-                              <w:rPr>
-                                <w:rFonts w:ascii="Open Sans" w:eastAsia="Times New Roman" w:hAnsi="Open Sans" w:cs="Times New Roman"/>
-                                <w:color w:val="3B3838" w:themeColor="background2" w:themeShade="40"/>
-                                <w:sz w:val="20"/>
-                                <w:szCs w:val="20"/>
-                                <w:shd w:val="clear" w:color="auto" w:fill="FFFFFF"/>
-                                <w:lang w:eastAsia="es-ES_tradnl"/>
-                              </w:rPr>
-                              <w:t xml:space="preserve"> </w:t>
-                            </w:r>
-                            <w:proofErr w:type="spellStart"/>
-                            <w:r>
-                              <w:rPr>
-                                <w:rFonts w:ascii="Open Sans" w:eastAsia="Times New Roman" w:hAnsi="Open Sans" w:cs="Times New Roman"/>
-                                <w:color w:val="3B3838" w:themeColor="background2" w:themeShade="40"/>
-                                <w:sz w:val="20"/>
-                                <w:szCs w:val="20"/>
-                                <w:shd w:val="clear" w:color="auto" w:fill="FFFFFF"/>
-                                <w:lang w:eastAsia="es-ES_tradnl"/>
-                              </w:rPr>
-                              <w:t>elit</w:t>
-                            </w:r>
-                            <w:proofErr w:type="spellEnd"/>
-                            <w:r>
-                              <w:rPr>
-                                <w:rFonts w:ascii="Open Sans" w:eastAsia="Times New Roman" w:hAnsi="Open Sans" w:cs="Times New Roman"/>
-                                <w:color w:val="3B3838" w:themeColor="background2" w:themeShade="40"/>
-                                <w:sz w:val="20"/>
-                                <w:szCs w:val="20"/>
-                                <w:shd w:val="clear" w:color="auto" w:fill="FFFFFF"/>
-                                <w:lang w:eastAsia="es-ES_tradnl"/>
-                              </w:rPr>
-                              <w:t xml:space="preserve">. Sed </w:t>
-                            </w:r>
-                            <w:proofErr w:type="spellStart"/>
-                            <w:r>
-                              <w:rPr>
-                                <w:rFonts w:ascii="Open Sans" w:eastAsia="Times New Roman" w:hAnsi="Open Sans" w:cs="Times New Roman"/>
-                                <w:color w:val="3B3838" w:themeColor="background2" w:themeShade="40"/>
-                                <w:sz w:val="20"/>
-                                <w:szCs w:val="20"/>
-                                <w:shd w:val="clear" w:color="auto" w:fill="FFFFFF"/>
-                                <w:lang w:eastAsia="es-ES_tradnl"/>
-                              </w:rPr>
-                              <w:t>tincidunt</w:t>
-                            </w:r>
-                            <w:proofErr w:type="spellEnd"/>
-                            <w:r>
-                              <w:rPr>
-                                <w:rFonts w:ascii="Open Sans" w:eastAsia="Times New Roman" w:hAnsi="Open Sans" w:cs="Times New Roman"/>
-                                <w:color w:val="3B3838" w:themeColor="background2" w:themeShade="40"/>
-                                <w:sz w:val="20"/>
-                                <w:szCs w:val="20"/>
-                                <w:shd w:val="clear" w:color="auto" w:fill="FFFFFF"/>
-                                <w:lang w:eastAsia="es-ES_tradnl"/>
-                              </w:rPr>
-                              <w:t xml:space="preserve"> </w:t>
-                            </w:r>
-                            <w:proofErr w:type="spellStart"/>
-                            <w:r>
-                              <w:rPr>
-                                <w:rFonts w:ascii="Open Sans" w:eastAsia="Times New Roman" w:hAnsi="Open Sans" w:cs="Times New Roman"/>
-                                <w:color w:val="3B3838" w:themeColor="background2" w:themeShade="40"/>
-                                <w:sz w:val="20"/>
-                                <w:szCs w:val="20"/>
-                                <w:shd w:val="clear" w:color="auto" w:fill="FFFFFF"/>
-                                <w:lang w:eastAsia="es-ES_tradnl"/>
-                              </w:rPr>
-                              <w:t>facilisis</w:t>
-                            </w:r>
-                            <w:proofErr w:type="spellEnd"/>
-                            <w:r>
-                              <w:rPr>
-                                <w:rFonts w:ascii="Open Sans" w:eastAsia="Times New Roman" w:hAnsi="Open Sans" w:cs="Times New Roman"/>
-                                <w:color w:val="3B3838" w:themeColor="background2" w:themeShade="40"/>
-                                <w:sz w:val="20"/>
-                                <w:szCs w:val="20"/>
-                                <w:shd w:val="clear" w:color="auto" w:fill="FFFFFF"/>
-                                <w:lang w:eastAsia="es-ES_tradnl"/>
-                              </w:rPr>
-                              <w:t xml:space="preserve"> ante, at lacinia </w:t>
-                            </w:r>
-                            <w:proofErr w:type="spellStart"/>
-                            <w:r>
-                              <w:rPr>
-                                <w:rFonts w:ascii="Open Sans" w:eastAsia="Times New Roman" w:hAnsi="Open Sans" w:cs="Times New Roman"/>
-                                <w:color w:val="3B3838" w:themeColor="background2" w:themeShade="40"/>
-                                <w:sz w:val="20"/>
-                                <w:szCs w:val="20"/>
-                                <w:shd w:val="clear" w:color="auto" w:fill="FFFFFF"/>
-                                <w:lang w:eastAsia="es-ES_tradnl"/>
-                              </w:rPr>
-                              <w:t>orci</w:t>
-                            </w:r>
-                            <w:proofErr w:type="spellEnd"/>
-                            <w:r>
-                              <w:rPr>
-                                <w:rFonts w:ascii="Open Sans" w:eastAsia="Times New Roman" w:hAnsi="Open Sans" w:cs="Times New Roman"/>
-                                <w:color w:val="3B3838" w:themeColor="background2" w:themeShade="40"/>
-                                <w:sz w:val="20"/>
-                                <w:szCs w:val="20"/>
-                                <w:shd w:val="clear" w:color="auto" w:fill="FFFFFF"/>
-                                <w:lang w:eastAsia="es-ES_tradnl"/>
-                              </w:rPr>
-                              <w:t xml:space="preserve"> </w:t>
-                            </w:r>
-                            <w:proofErr w:type="spellStart"/>
-                            <w:r>
-                              <w:rPr>
-                                <w:rFonts w:ascii="Open Sans" w:eastAsia="Times New Roman" w:hAnsi="Open Sans" w:cs="Times New Roman"/>
-                                <w:color w:val="3B3838" w:themeColor="background2" w:themeShade="40"/>
-                                <w:sz w:val="20"/>
-                                <w:szCs w:val="20"/>
-                                <w:shd w:val="clear" w:color="auto" w:fill="FFFFFF"/>
-                                <w:lang w:eastAsia="es-ES_tradnl"/>
-                              </w:rPr>
-                              <w:t>pellentesque</w:t>
-                            </w:r>
-                            <w:proofErr w:type="spellEnd"/>
-                            <w:r>
-                              <w:rPr>
-                                <w:rFonts w:ascii="Open Sans" w:eastAsia="Times New Roman" w:hAnsi="Open Sans" w:cs="Times New Roman"/>
-                                <w:color w:val="3B3838" w:themeColor="background2" w:themeShade="40"/>
-                                <w:sz w:val="20"/>
-                                <w:szCs w:val="20"/>
-                                <w:shd w:val="clear" w:color="auto" w:fill="FFFFFF"/>
-                                <w:lang w:eastAsia="es-ES_tradnl"/>
-                              </w:rPr>
-                              <w:t xml:space="preserve"> a. Sed id </w:t>
-                            </w:r>
-                            <w:proofErr w:type="spellStart"/>
-                            <w:r>
-                              <w:rPr>
-                                <w:rFonts w:ascii="Open Sans" w:eastAsia="Times New Roman" w:hAnsi="Open Sans" w:cs="Times New Roman"/>
-                                <w:color w:val="3B3838" w:themeColor="background2" w:themeShade="40"/>
-                                <w:sz w:val="20"/>
-                                <w:szCs w:val="20"/>
-                                <w:shd w:val="clear" w:color="auto" w:fill="FFFFFF"/>
-                                <w:lang w:eastAsia="es-ES_tradnl"/>
-                              </w:rPr>
-                              <w:t>consectetur</w:t>
-                            </w:r>
-                            <w:proofErr w:type="spellEnd"/>
-                            <w:r>
-                              <w:rPr>
-                                <w:rFonts w:ascii="Open Sans" w:eastAsia="Times New Roman" w:hAnsi="Open Sans" w:cs="Times New Roman"/>
-                                <w:color w:val="3B3838" w:themeColor="background2" w:themeShade="40"/>
-                                <w:sz w:val="20"/>
-                                <w:szCs w:val="20"/>
-                                <w:shd w:val="clear" w:color="auto" w:fill="FFFFFF"/>
-                                <w:lang w:eastAsia="es-ES_tradnl"/>
-                              </w:rPr>
-                              <w:t xml:space="preserve"> ex, et </w:t>
-                            </w:r>
-                            <w:proofErr w:type="spellStart"/>
-                            <w:r>
-                              <w:rPr>
-                                <w:rFonts w:ascii="Open Sans" w:eastAsia="Times New Roman" w:hAnsi="Open Sans" w:cs="Times New Roman"/>
-                                <w:color w:val="3B3838" w:themeColor="background2" w:themeShade="40"/>
-                                <w:sz w:val="20"/>
-                                <w:szCs w:val="20"/>
-                                <w:shd w:val="clear" w:color="auto" w:fill="FFFFFF"/>
-                                <w:lang w:eastAsia="es-ES_tradnl"/>
-                              </w:rPr>
-                              <w:t>dictum</w:t>
-                            </w:r>
-                            <w:proofErr w:type="spellEnd"/>
-                            <w:r>
-                              <w:rPr>
-                                <w:rFonts w:ascii="Open Sans" w:eastAsia="Times New Roman" w:hAnsi="Open Sans" w:cs="Times New Roman"/>
-                                <w:color w:val="3B3838" w:themeColor="background2" w:themeShade="40"/>
-                                <w:sz w:val="20"/>
-                                <w:szCs w:val="20"/>
-                                <w:shd w:val="clear" w:color="auto" w:fill="FFFFFF"/>
-                                <w:lang w:eastAsia="es-ES_tradnl"/>
-                              </w:rPr>
-                              <w:t xml:space="preserve"> </w:t>
-                            </w:r>
-                            <w:proofErr w:type="spellStart"/>
-                            <w:r>
-                              <w:rPr>
-                                <w:rFonts w:ascii="Open Sans" w:eastAsia="Times New Roman" w:hAnsi="Open Sans" w:cs="Times New Roman"/>
-                                <w:color w:val="3B3838" w:themeColor="background2" w:themeShade="40"/>
-                                <w:sz w:val="20"/>
-                                <w:szCs w:val="20"/>
-                                <w:shd w:val="clear" w:color="auto" w:fill="FFFFFF"/>
-                                <w:lang w:eastAsia="es-ES_tradnl"/>
-                              </w:rPr>
-                              <w:t>velit</w:t>
-                            </w:r>
-                            <w:proofErr w:type="spellEnd"/>
-                            <w:r>
-                              <w:rPr>
-                                <w:rFonts w:ascii="Open Sans" w:eastAsia="Times New Roman" w:hAnsi="Open Sans" w:cs="Times New Roman"/>
-                                <w:color w:val="3B3838" w:themeColor="background2" w:themeShade="40"/>
-                                <w:sz w:val="20"/>
-                                <w:szCs w:val="20"/>
-                                <w:shd w:val="clear" w:color="auto" w:fill="FFFFFF"/>
-                                <w:lang w:eastAsia="es-ES_tradnl"/>
-                              </w:rPr>
-                              <w:t>.</w:t>
+                              <w:t>Lorem ipsum dolor sit amet, consectetur adipiscing elit. Sed tincidunt facilisis ante, at lacinia orci pellentesque a. Sed id consectetur ex, et dictum velit.</w:t>
                             </w:r>
                           </w:p>
                           <w:p>
@@ -5091,7 +3733,6 @@
                                 <w:lang w:eastAsia="es-ES_tradnl"/>
                               </w:rPr>
                             </w:pPr>
-                            <w:proofErr w:type="spellStart"/>
                             <w:r>
                               <w:rPr>
                                 <w:rFonts w:ascii="Open Sans" w:eastAsia="Times New Roman" w:hAnsi="Open Sans" w:cs="Times New Roman"/>
@@ -5101,81 +3742,8 @@
                                 <w:shd w:val="clear" w:color="auto" w:fill="FFFFFF"/>
                                 <w:lang w:eastAsia="es-ES_tradnl"/>
                               </w:rPr>
-                              <w:t>Lorem</w:t>
+                              <w:t>Lorem ipsum dolor sit elit</w:t>
                             </w:r>
-                            <w:proofErr w:type="spellEnd"/>
-                            <w:r>
-                              <w:rPr>
-                                <w:rFonts w:ascii="Open Sans" w:eastAsia="Times New Roman" w:hAnsi="Open Sans" w:cs="Times New Roman"/>
-                                <w:color w:val="3B3838" w:themeColor="background2" w:themeShade="40"/>
-                                <w:sz w:val="20"/>
-                                <w:szCs w:val="20"/>
-                                <w:shd w:val="clear" w:color="auto" w:fill="FFFFFF"/>
-                                <w:lang w:eastAsia="es-ES_tradnl"/>
-                              </w:rPr>
-                              <w:t xml:space="preserve"> </w:t>
-                            </w:r>
-                            <w:proofErr w:type="spellStart"/>
-                            <w:r>
-                              <w:rPr>
-                                <w:rFonts w:ascii="Open Sans" w:eastAsia="Times New Roman" w:hAnsi="Open Sans" w:cs="Times New Roman"/>
-                                <w:color w:val="3B3838" w:themeColor="background2" w:themeShade="40"/>
-                                <w:sz w:val="20"/>
-                                <w:szCs w:val="20"/>
-                                <w:shd w:val="clear" w:color="auto" w:fill="FFFFFF"/>
-                                <w:lang w:eastAsia="es-ES_tradnl"/>
-                              </w:rPr>
-                              <w:t>ipsum</w:t>
-                            </w:r>
-                            <w:proofErr w:type="spellEnd"/>
-                            <w:r>
-                              <w:rPr>
-                                <w:rFonts w:ascii="Open Sans" w:eastAsia="Times New Roman" w:hAnsi="Open Sans" w:cs="Times New Roman"/>
-                                <w:color w:val="3B3838" w:themeColor="background2" w:themeShade="40"/>
-                                <w:sz w:val="20"/>
-                                <w:szCs w:val="20"/>
-                                <w:shd w:val="clear" w:color="auto" w:fill="FFFFFF"/>
-                                <w:lang w:eastAsia="es-ES_tradnl"/>
-                              </w:rPr>
-                              <w:t xml:space="preserve"> dolor </w:t>
-                            </w:r>
-                            <w:proofErr w:type="spellStart"/>
-                            <w:r>
-                              <w:rPr>
-                                <w:rFonts w:ascii="Open Sans" w:eastAsia="Times New Roman" w:hAnsi="Open Sans" w:cs="Times New Roman"/>
-                                <w:color w:val="3B3838" w:themeColor="background2" w:themeShade="40"/>
-                                <w:sz w:val="20"/>
-                                <w:szCs w:val="20"/>
-                                <w:shd w:val="clear" w:color="auto" w:fill="FFFFFF"/>
-                                <w:lang w:eastAsia="es-ES_tradnl"/>
-                              </w:rPr>
-                              <w:t>sit</w:t>
-                            </w:r>
-                            <w:proofErr w:type="spellEnd"/>
-                            <w:r>
-                              <w:rPr>
-                                <w:rFonts w:ascii="Open Sans" w:eastAsia="Times New Roman" w:hAnsi="Open Sans" w:cs="Times New Roman"/>
-                                <w:color w:val="3B3838" w:themeColor="background2" w:themeShade="40"/>
-                                <w:sz w:val="20"/>
-                                <w:szCs w:val="20"/>
-                                <w:shd w:val="clear" w:color="auto" w:fill="FFFFFF"/>
-                                <w:lang w:eastAsia="es-ES_tradnl"/>
-                              </w:rPr>
-                              <w:t xml:space="preserve"> </w:t>
-                            </w:r>
-                            <w:proofErr w:type="spellStart"/>
-                            <w:r>
-                              <w:rPr>
-                                <w:rFonts w:ascii="Open Sans" w:eastAsia="Times New Roman" w:hAnsi="Open Sans" w:cs="Times New Roman"/>
-                                <w:color w:val="3B3838" w:themeColor="background2" w:themeShade="40"/>
-                                <w:sz w:val="20"/>
-                                <w:szCs w:val="20"/>
-                                <w:shd w:val="clear" w:color="auto" w:fill="FFFFFF"/>
-                                <w:lang w:eastAsia="es-ES_tradnl"/>
-                              </w:rPr>
-                              <w:t>elit</w:t>
-                            </w:r>
-                            <w:proofErr w:type="spellEnd"/>
                             <w:r>
                               <w:rPr>
                                 <w:rFonts w:ascii="Open Sans" w:eastAsia="Times New Roman" w:hAnsi="Open Sans" w:cs="Times New Roman"/>
@@ -5801,7 +4369,6 @@
                                 <w:lang w:eastAsia="es-ES_tradnl"/>
                               </w:rPr>
                             </w:pPr>
-                            <w:proofErr w:type="spellStart"/>
                             <w:r>
                               <w:rPr>
                                 <w:rFonts w:ascii="Open Sans" w:eastAsia="Times New Roman" w:hAnsi="Open Sans" w:cs="Times New Roman"/>
@@ -5811,331 +4378,7 @@
                                 <w:shd w:val="clear" w:color="auto" w:fill="FFFFFF"/>
                                 <w:lang w:eastAsia="es-ES_tradnl"/>
                               </w:rPr>
-                              <w:t>Lorem</w:t>
-                            </w:r>
-                            <w:proofErr w:type="spellEnd"/>
-                            <w:r>
-                              <w:rPr>
-                                <w:rFonts w:ascii="Open Sans" w:eastAsia="Times New Roman" w:hAnsi="Open Sans" w:cs="Times New Roman"/>
-                                <w:color w:val="3B3838" w:themeColor="background2" w:themeShade="40"/>
-                                <w:sz w:val="20"/>
-                                <w:szCs w:val="20"/>
-                                <w:shd w:val="clear" w:color="auto" w:fill="FFFFFF"/>
-                                <w:lang w:eastAsia="es-ES_tradnl"/>
-                              </w:rPr>
-                              <w:t xml:space="preserve"> </w:t>
-                            </w:r>
-                            <w:proofErr w:type="spellStart"/>
-                            <w:r>
-                              <w:rPr>
-                                <w:rFonts w:ascii="Open Sans" w:eastAsia="Times New Roman" w:hAnsi="Open Sans" w:cs="Times New Roman"/>
-                                <w:color w:val="3B3838" w:themeColor="background2" w:themeShade="40"/>
-                                <w:sz w:val="20"/>
-                                <w:szCs w:val="20"/>
-                                <w:shd w:val="clear" w:color="auto" w:fill="FFFFFF"/>
-                                <w:lang w:eastAsia="es-ES_tradnl"/>
-                              </w:rPr>
-                              <w:t>ipsum</w:t>
-                            </w:r>
-                            <w:proofErr w:type="spellEnd"/>
-                            <w:r>
-                              <w:rPr>
-                                <w:rFonts w:ascii="Open Sans" w:eastAsia="Times New Roman" w:hAnsi="Open Sans" w:cs="Times New Roman"/>
-                                <w:color w:val="3B3838" w:themeColor="background2" w:themeShade="40"/>
-                                <w:sz w:val="20"/>
-                                <w:szCs w:val="20"/>
-                                <w:shd w:val="clear" w:color="auto" w:fill="FFFFFF"/>
-                                <w:lang w:eastAsia="es-ES_tradnl"/>
-                              </w:rPr>
-                              <w:t xml:space="preserve"> dolor </w:t>
-                            </w:r>
-                            <w:proofErr w:type="spellStart"/>
-                            <w:r>
-                              <w:rPr>
-                                <w:rFonts w:ascii="Open Sans" w:eastAsia="Times New Roman" w:hAnsi="Open Sans" w:cs="Times New Roman"/>
-                                <w:color w:val="3B3838" w:themeColor="background2" w:themeShade="40"/>
-                                <w:sz w:val="20"/>
-                                <w:szCs w:val="20"/>
-                                <w:shd w:val="clear" w:color="auto" w:fill="FFFFFF"/>
-                                <w:lang w:eastAsia="es-ES_tradnl"/>
-                              </w:rPr>
-                              <w:t>sit</w:t>
-                            </w:r>
-                            <w:proofErr w:type="spellEnd"/>
-                            <w:r>
-                              <w:rPr>
-                                <w:rFonts w:ascii="Open Sans" w:eastAsia="Times New Roman" w:hAnsi="Open Sans" w:cs="Times New Roman"/>
-                                <w:color w:val="3B3838" w:themeColor="background2" w:themeShade="40"/>
-                                <w:sz w:val="20"/>
-                                <w:szCs w:val="20"/>
-                                <w:shd w:val="clear" w:color="auto" w:fill="FFFFFF"/>
-                                <w:lang w:eastAsia="es-ES_tradnl"/>
-                              </w:rPr>
-                              <w:t xml:space="preserve"> </w:t>
-                            </w:r>
-                            <w:proofErr w:type="spellStart"/>
-                            <w:r>
-                              <w:rPr>
-                                <w:rFonts w:ascii="Open Sans" w:eastAsia="Times New Roman" w:hAnsi="Open Sans" w:cs="Times New Roman"/>
-                                <w:color w:val="3B3838" w:themeColor="background2" w:themeShade="40"/>
-                                <w:sz w:val="20"/>
-                                <w:szCs w:val="20"/>
-                                <w:shd w:val="clear" w:color="auto" w:fill="FFFFFF"/>
-                                <w:lang w:eastAsia="es-ES_tradnl"/>
-                              </w:rPr>
-                              <w:t>amet</w:t>
-                            </w:r>
-                            <w:proofErr w:type="spellEnd"/>
-                            <w:r>
-                              <w:rPr>
-                                <w:rFonts w:ascii="Open Sans" w:eastAsia="Times New Roman" w:hAnsi="Open Sans" w:cs="Times New Roman"/>
-                                <w:color w:val="3B3838" w:themeColor="background2" w:themeShade="40"/>
-                                <w:sz w:val="20"/>
-                                <w:szCs w:val="20"/>
-                                <w:shd w:val="clear" w:color="auto" w:fill="FFFFFF"/>
-                                <w:lang w:eastAsia="es-ES_tradnl"/>
-                              </w:rPr>
-                              <w:t xml:space="preserve">, </w:t>
-                            </w:r>
-                            <w:proofErr w:type="spellStart"/>
-                            <w:r>
-                              <w:rPr>
-                                <w:rFonts w:ascii="Open Sans" w:eastAsia="Times New Roman" w:hAnsi="Open Sans" w:cs="Times New Roman"/>
-                                <w:color w:val="3B3838" w:themeColor="background2" w:themeShade="40"/>
-                                <w:sz w:val="20"/>
-                                <w:szCs w:val="20"/>
-                                <w:shd w:val="clear" w:color="auto" w:fill="FFFFFF"/>
-                                <w:lang w:eastAsia="es-ES_tradnl"/>
-                              </w:rPr>
-                              <w:t>consectetur</w:t>
-                            </w:r>
-                            <w:proofErr w:type="spellEnd"/>
-                            <w:r>
-                              <w:rPr>
-                                <w:rFonts w:ascii="Open Sans" w:eastAsia="Times New Roman" w:hAnsi="Open Sans" w:cs="Times New Roman"/>
-                                <w:color w:val="3B3838" w:themeColor="background2" w:themeShade="40"/>
-                                <w:sz w:val="20"/>
-                                <w:szCs w:val="20"/>
-                                <w:shd w:val="clear" w:color="auto" w:fill="FFFFFF"/>
-                                <w:lang w:eastAsia="es-ES_tradnl"/>
-                              </w:rPr>
-                              <w:t xml:space="preserve"> </w:t>
-                            </w:r>
-                            <w:proofErr w:type="spellStart"/>
-                            <w:r>
-                              <w:rPr>
-                                <w:rFonts w:ascii="Open Sans" w:eastAsia="Times New Roman" w:hAnsi="Open Sans" w:cs="Times New Roman"/>
-                                <w:color w:val="3B3838" w:themeColor="background2" w:themeShade="40"/>
-                                <w:sz w:val="20"/>
-                                <w:szCs w:val="20"/>
-                                <w:shd w:val="clear" w:color="auto" w:fill="FFFFFF"/>
-                                <w:lang w:eastAsia="es-ES_tradnl"/>
-                              </w:rPr>
-                              <w:t>adipiscing</w:t>
-                            </w:r>
-                            <w:proofErr w:type="spellEnd"/>
-                            <w:r>
-                              <w:rPr>
-                                <w:rFonts w:ascii="Open Sans" w:eastAsia="Times New Roman" w:hAnsi="Open Sans" w:cs="Times New Roman"/>
-                                <w:color w:val="3B3838" w:themeColor="background2" w:themeShade="40"/>
-                                <w:sz w:val="20"/>
-                                <w:szCs w:val="20"/>
-                                <w:shd w:val="clear" w:color="auto" w:fill="FFFFFF"/>
-                                <w:lang w:eastAsia="es-ES_tradnl"/>
-                              </w:rPr>
-                              <w:t xml:space="preserve"> </w:t>
-                            </w:r>
-                            <w:proofErr w:type="spellStart"/>
-                            <w:r>
-                              <w:rPr>
-                                <w:rFonts w:ascii="Open Sans" w:eastAsia="Times New Roman" w:hAnsi="Open Sans" w:cs="Times New Roman"/>
-                                <w:color w:val="3B3838" w:themeColor="background2" w:themeShade="40"/>
-                                <w:sz w:val="20"/>
-                                <w:szCs w:val="20"/>
-                                <w:shd w:val="clear" w:color="auto" w:fill="FFFFFF"/>
-                                <w:lang w:eastAsia="es-ES_tradnl"/>
-                              </w:rPr>
-                              <w:t>elit</w:t>
-                            </w:r>
-                            <w:proofErr w:type="spellEnd"/>
-                            <w:r>
-                              <w:rPr>
-                                <w:rFonts w:ascii="Open Sans" w:eastAsia="Times New Roman" w:hAnsi="Open Sans" w:cs="Times New Roman"/>
-                                <w:color w:val="3B3838" w:themeColor="background2" w:themeShade="40"/>
-                                <w:sz w:val="20"/>
-                                <w:szCs w:val="20"/>
-                                <w:shd w:val="clear" w:color="auto" w:fill="FFFFFF"/>
-                                <w:lang w:eastAsia="es-ES_tradnl"/>
-                              </w:rPr>
-                              <w:t xml:space="preserve">. Sed </w:t>
-                            </w:r>
-                            <w:proofErr w:type="spellStart"/>
-                            <w:r>
-                              <w:rPr>
-                                <w:rFonts w:ascii="Open Sans" w:eastAsia="Times New Roman" w:hAnsi="Open Sans" w:cs="Times New Roman"/>
-                                <w:color w:val="3B3838" w:themeColor="background2" w:themeShade="40"/>
-                                <w:sz w:val="20"/>
-                                <w:szCs w:val="20"/>
-                                <w:shd w:val="clear" w:color="auto" w:fill="FFFFFF"/>
-                                <w:lang w:eastAsia="es-ES_tradnl"/>
-                              </w:rPr>
-                              <w:t>tincidunt</w:t>
-                            </w:r>
-                            <w:proofErr w:type="spellEnd"/>
-                            <w:r>
-                              <w:rPr>
-                                <w:rFonts w:ascii="Open Sans" w:eastAsia="Times New Roman" w:hAnsi="Open Sans" w:cs="Times New Roman"/>
-                                <w:color w:val="3B3838" w:themeColor="background2" w:themeShade="40"/>
-                                <w:sz w:val="20"/>
-                                <w:szCs w:val="20"/>
-                                <w:shd w:val="clear" w:color="auto" w:fill="FFFFFF"/>
-                                <w:lang w:eastAsia="es-ES_tradnl"/>
-                              </w:rPr>
-                              <w:t xml:space="preserve"> </w:t>
-                            </w:r>
-                            <w:proofErr w:type="spellStart"/>
-                            <w:r>
-                              <w:rPr>
-                                <w:rFonts w:ascii="Open Sans" w:eastAsia="Times New Roman" w:hAnsi="Open Sans" w:cs="Times New Roman"/>
-                                <w:color w:val="3B3838" w:themeColor="background2" w:themeShade="40"/>
-                                <w:sz w:val="20"/>
-                                <w:szCs w:val="20"/>
-                                <w:shd w:val="clear" w:color="auto" w:fill="FFFFFF"/>
-                                <w:lang w:eastAsia="es-ES_tradnl"/>
-                              </w:rPr>
-                              <w:t>facilisis</w:t>
-                            </w:r>
-                            <w:proofErr w:type="spellEnd"/>
-                            <w:r>
-                              <w:rPr>
-                                <w:rFonts w:ascii="Open Sans" w:eastAsia="Times New Roman" w:hAnsi="Open Sans" w:cs="Times New Roman"/>
-                                <w:color w:val="3B3838" w:themeColor="background2" w:themeShade="40"/>
-                                <w:sz w:val="20"/>
-                                <w:szCs w:val="20"/>
-                                <w:shd w:val="clear" w:color="auto" w:fill="FFFFFF"/>
-                                <w:lang w:eastAsia="es-ES_tradnl"/>
-                              </w:rPr>
-                              <w:t xml:space="preserve"> ante, at lacinia </w:t>
-                            </w:r>
-                            <w:proofErr w:type="spellStart"/>
-                            <w:r>
-                              <w:rPr>
-                                <w:rFonts w:ascii="Open Sans" w:eastAsia="Times New Roman" w:hAnsi="Open Sans" w:cs="Times New Roman"/>
-                                <w:color w:val="3B3838" w:themeColor="background2" w:themeShade="40"/>
-                                <w:sz w:val="20"/>
-                                <w:szCs w:val="20"/>
-                                <w:shd w:val="clear" w:color="auto" w:fill="FFFFFF"/>
-                                <w:lang w:eastAsia="es-ES_tradnl"/>
-                              </w:rPr>
-                              <w:t>orci</w:t>
-                            </w:r>
-                            <w:proofErr w:type="spellEnd"/>
-                            <w:r>
-                              <w:rPr>
-                                <w:rFonts w:ascii="Open Sans" w:eastAsia="Times New Roman" w:hAnsi="Open Sans" w:cs="Times New Roman"/>
-                                <w:color w:val="3B3838" w:themeColor="background2" w:themeShade="40"/>
-                                <w:sz w:val="20"/>
-                                <w:szCs w:val="20"/>
-                                <w:shd w:val="clear" w:color="auto" w:fill="FFFFFF"/>
-                                <w:lang w:eastAsia="es-ES_tradnl"/>
-                              </w:rPr>
-                              <w:t xml:space="preserve"> </w:t>
-                            </w:r>
-                            <w:proofErr w:type="spellStart"/>
-                            <w:r>
-                              <w:rPr>
-                                <w:rFonts w:ascii="Open Sans" w:eastAsia="Times New Roman" w:hAnsi="Open Sans" w:cs="Times New Roman"/>
-                                <w:color w:val="3B3838" w:themeColor="background2" w:themeShade="40"/>
-                                <w:sz w:val="20"/>
-                                <w:szCs w:val="20"/>
-                                <w:shd w:val="clear" w:color="auto" w:fill="FFFFFF"/>
-                                <w:lang w:eastAsia="es-ES_tradnl"/>
-                              </w:rPr>
-                              <w:t>pellentesque</w:t>
-                            </w:r>
-                            <w:proofErr w:type="spellEnd"/>
-                            <w:r>
-                              <w:rPr>
-                                <w:rFonts w:ascii="Open Sans" w:eastAsia="Times New Roman" w:hAnsi="Open Sans" w:cs="Times New Roman"/>
-                                <w:color w:val="3B3838" w:themeColor="background2" w:themeShade="40"/>
-                                <w:sz w:val="20"/>
-                                <w:szCs w:val="20"/>
-                                <w:shd w:val="clear" w:color="auto" w:fill="FFFFFF"/>
-                                <w:lang w:eastAsia="es-ES_tradnl"/>
-                              </w:rPr>
-                              <w:t xml:space="preserve"> a. Sed id </w:t>
-                            </w:r>
-                            <w:proofErr w:type="spellStart"/>
-                            <w:r>
-                              <w:rPr>
-                                <w:rFonts w:ascii="Open Sans" w:eastAsia="Times New Roman" w:hAnsi="Open Sans" w:cs="Times New Roman"/>
-                                <w:color w:val="3B3838" w:themeColor="background2" w:themeShade="40"/>
-                                <w:sz w:val="20"/>
-                                <w:szCs w:val="20"/>
-                                <w:shd w:val="clear" w:color="auto" w:fill="FFFFFF"/>
-                                <w:lang w:eastAsia="es-ES_tradnl"/>
-                              </w:rPr>
-                              <w:t>consectetur</w:t>
-                            </w:r>
-                            <w:proofErr w:type="spellEnd"/>
-                            <w:r>
-                              <w:rPr>
-                                <w:rFonts w:ascii="Open Sans" w:eastAsia="Times New Roman" w:hAnsi="Open Sans" w:cs="Times New Roman"/>
-                                <w:color w:val="3B3838" w:themeColor="background2" w:themeShade="40"/>
-                                <w:sz w:val="20"/>
-                                <w:szCs w:val="20"/>
-                                <w:shd w:val="clear" w:color="auto" w:fill="FFFFFF"/>
-                                <w:lang w:eastAsia="es-ES_tradnl"/>
-                              </w:rPr>
-                              <w:t xml:space="preserve"> ex, et </w:t>
-                            </w:r>
-                            <w:proofErr w:type="spellStart"/>
-                            <w:r>
-                              <w:rPr>
-                                <w:rFonts w:ascii="Open Sans" w:eastAsia="Times New Roman" w:hAnsi="Open Sans" w:cs="Times New Roman"/>
-                                <w:color w:val="3B3838" w:themeColor="background2" w:themeShade="40"/>
-                                <w:sz w:val="20"/>
-                                <w:szCs w:val="20"/>
-                                <w:shd w:val="clear" w:color="auto" w:fill="FFFFFF"/>
-                                <w:lang w:eastAsia="es-ES_tradnl"/>
-                              </w:rPr>
-                              <w:t>dictum</w:t>
-                            </w:r>
-                            <w:proofErr w:type="spellEnd"/>
-                            <w:r>
-                              <w:rPr>
-                                <w:rFonts w:ascii="Open Sans" w:eastAsia="Times New Roman" w:hAnsi="Open Sans" w:cs="Times New Roman"/>
-                                <w:color w:val="3B3838" w:themeColor="background2" w:themeShade="40"/>
-                                <w:sz w:val="20"/>
-                                <w:szCs w:val="20"/>
-                                <w:shd w:val="clear" w:color="auto" w:fill="FFFFFF"/>
-                                <w:lang w:eastAsia="es-ES_tradnl"/>
-                              </w:rPr>
-                              <w:t xml:space="preserve"> </w:t>
-                            </w:r>
-                            <w:proofErr w:type="spellStart"/>
-                            <w:r>
-                              <w:rPr>
-                                <w:rFonts w:ascii="Open Sans" w:eastAsia="Times New Roman" w:hAnsi="Open Sans" w:cs="Times New Roman"/>
-                                <w:color w:val="3B3838" w:themeColor="background2" w:themeShade="40"/>
-                                <w:sz w:val="20"/>
-                                <w:szCs w:val="20"/>
-                                <w:shd w:val="clear" w:color="auto" w:fill="FFFFFF"/>
-                                <w:lang w:eastAsia="es-ES_tradnl"/>
-                              </w:rPr>
-                              <w:t>velit</w:t>
-                            </w:r>
-                            <w:proofErr w:type="spellEnd"/>
-                            <w:r>
-                              <w:rPr>
-                                <w:rFonts w:ascii="Open Sans" w:eastAsia="Times New Roman" w:hAnsi="Open Sans" w:cs="Times New Roman"/>
-                                <w:color w:val="3B3838" w:themeColor="background2" w:themeShade="40"/>
-                                <w:sz w:val="20"/>
-                                <w:szCs w:val="20"/>
-                                <w:shd w:val="clear" w:color="auto" w:fill="FFFFFF"/>
-                                <w:lang w:eastAsia="es-ES_tradnl"/>
-                              </w:rPr>
-                              <w:t>.</w:t>
+                              <w:t>Lorem ipsum dolor sit amet, consectetur adipiscing elit. Sed tincidunt facilisis ante, at lacinia orci pellentesque a. Sed id consectetur ex, et dictum velit.</w:t>
                             </w:r>
                           </w:p>
                           <w:p>
@@ -6234,7 +4477,6 @@
                                 <w:lang w:eastAsia="es-ES_tradnl"/>
                               </w:rPr>
                             </w:pPr>
-                            <w:proofErr w:type="spellStart"/>
                             <w:r>
                               <w:rPr>
                                 <w:rFonts w:ascii="Open Sans" w:eastAsia="Times New Roman" w:hAnsi="Open Sans" w:cs="Times New Roman"/>
@@ -6244,331 +4486,7 @@
                                 <w:shd w:val="clear" w:color="auto" w:fill="FFFFFF"/>
                                 <w:lang w:eastAsia="es-ES_tradnl"/>
                               </w:rPr>
-                              <w:t>Lorem</w:t>
-                            </w:r>
-                            <w:proofErr w:type="spellEnd"/>
-                            <w:r>
-                              <w:rPr>
-                                <w:rFonts w:ascii="Open Sans" w:eastAsia="Times New Roman" w:hAnsi="Open Sans" w:cs="Times New Roman"/>
-                                <w:color w:val="3B3838" w:themeColor="background2" w:themeShade="40"/>
-                                <w:sz w:val="20"/>
-                                <w:szCs w:val="20"/>
-                                <w:shd w:val="clear" w:color="auto" w:fill="FFFFFF"/>
-                                <w:lang w:eastAsia="es-ES_tradnl"/>
-                              </w:rPr>
-                              <w:t xml:space="preserve"> </w:t>
-                            </w:r>
-                            <w:proofErr w:type="spellStart"/>
-                            <w:r>
-                              <w:rPr>
-                                <w:rFonts w:ascii="Open Sans" w:eastAsia="Times New Roman" w:hAnsi="Open Sans" w:cs="Times New Roman"/>
-                                <w:color w:val="3B3838" w:themeColor="background2" w:themeShade="40"/>
-                                <w:sz w:val="20"/>
-                                <w:szCs w:val="20"/>
-                                <w:shd w:val="clear" w:color="auto" w:fill="FFFFFF"/>
-                                <w:lang w:eastAsia="es-ES_tradnl"/>
-                              </w:rPr>
-                              <w:t>ipsum</w:t>
-                            </w:r>
-                            <w:proofErr w:type="spellEnd"/>
-                            <w:r>
-                              <w:rPr>
-                                <w:rFonts w:ascii="Open Sans" w:eastAsia="Times New Roman" w:hAnsi="Open Sans" w:cs="Times New Roman"/>
-                                <w:color w:val="3B3838" w:themeColor="background2" w:themeShade="40"/>
-                                <w:sz w:val="20"/>
-                                <w:szCs w:val="20"/>
-                                <w:shd w:val="clear" w:color="auto" w:fill="FFFFFF"/>
-                                <w:lang w:eastAsia="es-ES_tradnl"/>
-                              </w:rPr>
-                              <w:t xml:space="preserve"> dolor </w:t>
-                            </w:r>
-                            <w:proofErr w:type="spellStart"/>
-                            <w:r>
-                              <w:rPr>
-                                <w:rFonts w:ascii="Open Sans" w:eastAsia="Times New Roman" w:hAnsi="Open Sans" w:cs="Times New Roman"/>
-                                <w:color w:val="3B3838" w:themeColor="background2" w:themeShade="40"/>
-                                <w:sz w:val="20"/>
-                                <w:szCs w:val="20"/>
-                                <w:shd w:val="clear" w:color="auto" w:fill="FFFFFF"/>
-                                <w:lang w:eastAsia="es-ES_tradnl"/>
-                              </w:rPr>
-                              <w:t>sit</w:t>
-                            </w:r>
-                            <w:proofErr w:type="spellEnd"/>
-                            <w:r>
-                              <w:rPr>
-                                <w:rFonts w:ascii="Open Sans" w:eastAsia="Times New Roman" w:hAnsi="Open Sans" w:cs="Times New Roman"/>
-                                <w:color w:val="3B3838" w:themeColor="background2" w:themeShade="40"/>
-                                <w:sz w:val="20"/>
-                                <w:szCs w:val="20"/>
-                                <w:shd w:val="clear" w:color="auto" w:fill="FFFFFF"/>
-                                <w:lang w:eastAsia="es-ES_tradnl"/>
-                              </w:rPr>
-                              <w:t xml:space="preserve"> </w:t>
-                            </w:r>
-                            <w:proofErr w:type="spellStart"/>
-                            <w:r>
-                              <w:rPr>
-                                <w:rFonts w:ascii="Open Sans" w:eastAsia="Times New Roman" w:hAnsi="Open Sans" w:cs="Times New Roman"/>
-                                <w:color w:val="3B3838" w:themeColor="background2" w:themeShade="40"/>
-                                <w:sz w:val="20"/>
-                                <w:szCs w:val="20"/>
-                                <w:shd w:val="clear" w:color="auto" w:fill="FFFFFF"/>
-                                <w:lang w:eastAsia="es-ES_tradnl"/>
-                              </w:rPr>
-                              <w:t>amet</w:t>
-                            </w:r>
-                            <w:proofErr w:type="spellEnd"/>
-                            <w:r>
-                              <w:rPr>
-                                <w:rFonts w:ascii="Open Sans" w:eastAsia="Times New Roman" w:hAnsi="Open Sans" w:cs="Times New Roman"/>
-                                <w:color w:val="3B3838" w:themeColor="background2" w:themeShade="40"/>
-                                <w:sz w:val="20"/>
-                                <w:szCs w:val="20"/>
-                                <w:shd w:val="clear" w:color="auto" w:fill="FFFFFF"/>
-                                <w:lang w:eastAsia="es-ES_tradnl"/>
-                              </w:rPr>
-                              <w:t xml:space="preserve">, </w:t>
-                            </w:r>
-                            <w:proofErr w:type="spellStart"/>
-                            <w:r>
-                              <w:rPr>
-                                <w:rFonts w:ascii="Open Sans" w:eastAsia="Times New Roman" w:hAnsi="Open Sans" w:cs="Times New Roman"/>
-                                <w:color w:val="3B3838" w:themeColor="background2" w:themeShade="40"/>
-                                <w:sz w:val="20"/>
-                                <w:szCs w:val="20"/>
-                                <w:shd w:val="clear" w:color="auto" w:fill="FFFFFF"/>
-                                <w:lang w:eastAsia="es-ES_tradnl"/>
-                              </w:rPr>
-                              <w:t>consectetur</w:t>
-                            </w:r>
-                            <w:proofErr w:type="spellEnd"/>
-                            <w:r>
-                              <w:rPr>
-                                <w:rFonts w:ascii="Open Sans" w:eastAsia="Times New Roman" w:hAnsi="Open Sans" w:cs="Times New Roman"/>
-                                <w:color w:val="3B3838" w:themeColor="background2" w:themeShade="40"/>
-                                <w:sz w:val="20"/>
-                                <w:szCs w:val="20"/>
-                                <w:shd w:val="clear" w:color="auto" w:fill="FFFFFF"/>
-                                <w:lang w:eastAsia="es-ES_tradnl"/>
-                              </w:rPr>
-                              <w:t xml:space="preserve"> </w:t>
-                            </w:r>
-                            <w:proofErr w:type="spellStart"/>
-                            <w:r>
-                              <w:rPr>
-                                <w:rFonts w:ascii="Open Sans" w:eastAsia="Times New Roman" w:hAnsi="Open Sans" w:cs="Times New Roman"/>
-                                <w:color w:val="3B3838" w:themeColor="background2" w:themeShade="40"/>
-                                <w:sz w:val="20"/>
-                                <w:szCs w:val="20"/>
-                                <w:shd w:val="clear" w:color="auto" w:fill="FFFFFF"/>
-                                <w:lang w:eastAsia="es-ES_tradnl"/>
-                              </w:rPr>
-                              <w:t>adipiscing</w:t>
-                            </w:r>
-                            <w:proofErr w:type="spellEnd"/>
-                            <w:r>
-                              <w:rPr>
-                                <w:rFonts w:ascii="Open Sans" w:eastAsia="Times New Roman" w:hAnsi="Open Sans" w:cs="Times New Roman"/>
-                                <w:color w:val="3B3838" w:themeColor="background2" w:themeShade="40"/>
-                                <w:sz w:val="20"/>
-                                <w:szCs w:val="20"/>
-                                <w:shd w:val="clear" w:color="auto" w:fill="FFFFFF"/>
-                                <w:lang w:eastAsia="es-ES_tradnl"/>
-                              </w:rPr>
-                              <w:t xml:space="preserve"> </w:t>
-                            </w:r>
-                            <w:proofErr w:type="spellStart"/>
-                            <w:r>
-                              <w:rPr>
-                                <w:rFonts w:ascii="Open Sans" w:eastAsia="Times New Roman" w:hAnsi="Open Sans" w:cs="Times New Roman"/>
-                                <w:color w:val="3B3838" w:themeColor="background2" w:themeShade="40"/>
-                                <w:sz w:val="20"/>
-                                <w:szCs w:val="20"/>
-                                <w:shd w:val="clear" w:color="auto" w:fill="FFFFFF"/>
-                                <w:lang w:eastAsia="es-ES_tradnl"/>
-                              </w:rPr>
-                              <w:t>elit</w:t>
-                            </w:r>
-                            <w:proofErr w:type="spellEnd"/>
-                            <w:r>
-                              <w:rPr>
-                                <w:rFonts w:ascii="Open Sans" w:eastAsia="Times New Roman" w:hAnsi="Open Sans" w:cs="Times New Roman"/>
-                                <w:color w:val="3B3838" w:themeColor="background2" w:themeShade="40"/>
-                                <w:sz w:val="20"/>
-                                <w:szCs w:val="20"/>
-                                <w:shd w:val="clear" w:color="auto" w:fill="FFFFFF"/>
-                                <w:lang w:eastAsia="es-ES_tradnl"/>
-                              </w:rPr>
-                              <w:t xml:space="preserve">. Sed </w:t>
-                            </w:r>
-                            <w:proofErr w:type="spellStart"/>
-                            <w:r>
-                              <w:rPr>
-                                <w:rFonts w:ascii="Open Sans" w:eastAsia="Times New Roman" w:hAnsi="Open Sans" w:cs="Times New Roman"/>
-                                <w:color w:val="3B3838" w:themeColor="background2" w:themeShade="40"/>
-                                <w:sz w:val="20"/>
-                                <w:szCs w:val="20"/>
-                                <w:shd w:val="clear" w:color="auto" w:fill="FFFFFF"/>
-                                <w:lang w:eastAsia="es-ES_tradnl"/>
-                              </w:rPr>
-                              <w:t>tincidunt</w:t>
-                            </w:r>
-                            <w:proofErr w:type="spellEnd"/>
-                            <w:r>
-                              <w:rPr>
-                                <w:rFonts w:ascii="Open Sans" w:eastAsia="Times New Roman" w:hAnsi="Open Sans" w:cs="Times New Roman"/>
-                                <w:color w:val="3B3838" w:themeColor="background2" w:themeShade="40"/>
-                                <w:sz w:val="20"/>
-                                <w:szCs w:val="20"/>
-                                <w:shd w:val="clear" w:color="auto" w:fill="FFFFFF"/>
-                                <w:lang w:eastAsia="es-ES_tradnl"/>
-                              </w:rPr>
-                              <w:t xml:space="preserve"> </w:t>
-                            </w:r>
-                            <w:proofErr w:type="spellStart"/>
-                            <w:r>
-                              <w:rPr>
-                                <w:rFonts w:ascii="Open Sans" w:eastAsia="Times New Roman" w:hAnsi="Open Sans" w:cs="Times New Roman"/>
-                                <w:color w:val="3B3838" w:themeColor="background2" w:themeShade="40"/>
-                                <w:sz w:val="20"/>
-                                <w:szCs w:val="20"/>
-                                <w:shd w:val="clear" w:color="auto" w:fill="FFFFFF"/>
-                                <w:lang w:eastAsia="es-ES_tradnl"/>
-                              </w:rPr>
-                              <w:t>facilisis</w:t>
-                            </w:r>
-                            <w:proofErr w:type="spellEnd"/>
-                            <w:r>
-                              <w:rPr>
-                                <w:rFonts w:ascii="Open Sans" w:eastAsia="Times New Roman" w:hAnsi="Open Sans" w:cs="Times New Roman"/>
-                                <w:color w:val="3B3838" w:themeColor="background2" w:themeShade="40"/>
-                                <w:sz w:val="20"/>
-                                <w:szCs w:val="20"/>
-                                <w:shd w:val="clear" w:color="auto" w:fill="FFFFFF"/>
-                                <w:lang w:eastAsia="es-ES_tradnl"/>
-                              </w:rPr>
-                              <w:t xml:space="preserve"> ante, at lacinia </w:t>
-                            </w:r>
-                            <w:proofErr w:type="spellStart"/>
-                            <w:r>
-                              <w:rPr>
-                                <w:rFonts w:ascii="Open Sans" w:eastAsia="Times New Roman" w:hAnsi="Open Sans" w:cs="Times New Roman"/>
-                                <w:color w:val="3B3838" w:themeColor="background2" w:themeShade="40"/>
-                                <w:sz w:val="20"/>
-                                <w:szCs w:val="20"/>
-                                <w:shd w:val="clear" w:color="auto" w:fill="FFFFFF"/>
-                                <w:lang w:eastAsia="es-ES_tradnl"/>
-                              </w:rPr>
-                              <w:t>orci</w:t>
-                            </w:r>
-                            <w:proofErr w:type="spellEnd"/>
-                            <w:r>
-                              <w:rPr>
-                                <w:rFonts w:ascii="Open Sans" w:eastAsia="Times New Roman" w:hAnsi="Open Sans" w:cs="Times New Roman"/>
-                                <w:color w:val="3B3838" w:themeColor="background2" w:themeShade="40"/>
-                                <w:sz w:val="20"/>
-                                <w:szCs w:val="20"/>
-                                <w:shd w:val="clear" w:color="auto" w:fill="FFFFFF"/>
-                                <w:lang w:eastAsia="es-ES_tradnl"/>
-                              </w:rPr>
-                              <w:t xml:space="preserve"> </w:t>
-                            </w:r>
-                            <w:proofErr w:type="spellStart"/>
-                            <w:r>
-                              <w:rPr>
-                                <w:rFonts w:ascii="Open Sans" w:eastAsia="Times New Roman" w:hAnsi="Open Sans" w:cs="Times New Roman"/>
-                                <w:color w:val="3B3838" w:themeColor="background2" w:themeShade="40"/>
-                                <w:sz w:val="20"/>
-                                <w:szCs w:val="20"/>
-                                <w:shd w:val="clear" w:color="auto" w:fill="FFFFFF"/>
-                                <w:lang w:eastAsia="es-ES_tradnl"/>
-                              </w:rPr>
-                              <w:t>pellentesque</w:t>
-                            </w:r>
-                            <w:proofErr w:type="spellEnd"/>
-                            <w:r>
-                              <w:rPr>
-                                <w:rFonts w:ascii="Open Sans" w:eastAsia="Times New Roman" w:hAnsi="Open Sans" w:cs="Times New Roman"/>
-                                <w:color w:val="3B3838" w:themeColor="background2" w:themeShade="40"/>
-                                <w:sz w:val="20"/>
-                                <w:szCs w:val="20"/>
-                                <w:shd w:val="clear" w:color="auto" w:fill="FFFFFF"/>
-                                <w:lang w:eastAsia="es-ES_tradnl"/>
-                              </w:rPr>
-                              <w:t xml:space="preserve"> a. Sed id </w:t>
-                            </w:r>
-                            <w:proofErr w:type="spellStart"/>
-                            <w:r>
-                              <w:rPr>
-                                <w:rFonts w:ascii="Open Sans" w:eastAsia="Times New Roman" w:hAnsi="Open Sans" w:cs="Times New Roman"/>
-                                <w:color w:val="3B3838" w:themeColor="background2" w:themeShade="40"/>
-                                <w:sz w:val="20"/>
-                                <w:szCs w:val="20"/>
-                                <w:shd w:val="clear" w:color="auto" w:fill="FFFFFF"/>
-                                <w:lang w:eastAsia="es-ES_tradnl"/>
-                              </w:rPr>
-                              <w:t>consectetur</w:t>
-                            </w:r>
-                            <w:proofErr w:type="spellEnd"/>
-                            <w:r>
-                              <w:rPr>
-                                <w:rFonts w:ascii="Open Sans" w:eastAsia="Times New Roman" w:hAnsi="Open Sans" w:cs="Times New Roman"/>
-                                <w:color w:val="3B3838" w:themeColor="background2" w:themeShade="40"/>
-                                <w:sz w:val="20"/>
-                                <w:szCs w:val="20"/>
-                                <w:shd w:val="clear" w:color="auto" w:fill="FFFFFF"/>
-                                <w:lang w:eastAsia="es-ES_tradnl"/>
-                              </w:rPr>
-                              <w:t xml:space="preserve"> ex, et </w:t>
-                            </w:r>
-                            <w:proofErr w:type="spellStart"/>
-                            <w:r>
-                              <w:rPr>
-                                <w:rFonts w:ascii="Open Sans" w:eastAsia="Times New Roman" w:hAnsi="Open Sans" w:cs="Times New Roman"/>
-                                <w:color w:val="3B3838" w:themeColor="background2" w:themeShade="40"/>
-                                <w:sz w:val="20"/>
-                                <w:szCs w:val="20"/>
-                                <w:shd w:val="clear" w:color="auto" w:fill="FFFFFF"/>
-                                <w:lang w:eastAsia="es-ES_tradnl"/>
-                              </w:rPr>
-                              <w:t>dictum</w:t>
-                            </w:r>
-                            <w:proofErr w:type="spellEnd"/>
-                            <w:r>
-                              <w:rPr>
-                                <w:rFonts w:ascii="Open Sans" w:eastAsia="Times New Roman" w:hAnsi="Open Sans" w:cs="Times New Roman"/>
-                                <w:color w:val="3B3838" w:themeColor="background2" w:themeShade="40"/>
-                                <w:sz w:val="20"/>
-                                <w:szCs w:val="20"/>
-                                <w:shd w:val="clear" w:color="auto" w:fill="FFFFFF"/>
-                                <w:lang w:eastAsia="es-ES_tradnl"/>
-                              </w:rPr>
-                              <w:t xml:space="preserve"> </w:t>
-                            </w:r>
-                            <w:proofErr w:type="spellStart"/>
-                            <w:r>
-                              <w:rPr>
-                                <w:rFonts w:ascii="Open Sans" w:eastAsia="Times New Roman" w:hAnsi="Open Sans" w:cs="Times New Roman"/>
-                                <w:color w:val="3B3838" w:themeColor="background2" w:themeShade="40"/>
-                                <w:sz w:val="20"/>
-                                <w:szCs w:val="20"/>
-                                <w:shd w:val="clear" w:color="auto" w:fill="FFFFFF"/>
-                                <w:lang w:eastAsia="es-ES_tradnl"/>
-                              </w:rPr>
-                              <w:t>velit</w:t>
-                            </w:r>
-                            <w:proofErr w:type="spellEnd"/>
-                            <w:r>
-                              <w:rPr>
-                                <w:rFonts w:ascii="Open Sans" w:eastAsia="Times New Roman" w:hAnsi="Open Sans" w:cs="Times New Roman"/>
-                                <w:color w:val="3B3838" w:themeColor="background2" w:themeShade="40"/>
-                                <w:sz w:val="20"/>
-                                <w:szCs w:val="20"/>
-                                <w:shd w:val="clear" w:color="auto" w:fill="FFFFFF"/>
-                                <w:lang w:eastAsia="es-ES_tradnl"/>
-                              </w:rPr>
-                              <w:t>.</w:t>
+                              <w:t>Lorem ipsum dolor sit amet, consectetur adipiscing elit. Sed tincidunt facilisis ante, at lacinia orci pellentesque a. Sed id consectetur ex, et dictum velit.</w:t>
                             </w:r>
                           </w:p>
                           <w:p>
@@ -6667,7 +4585,6 @@
                                 <w:lang w:eastAsia="es-ES_tradnl"/>
                               </w:rPr>
                             </w:pPr>
-                            <w:proofErr w:type="spellStart"/>
                             <w:r>
                               <w:rPr>
                                 <w:rFonts w:ascii="Open Sans" w:eastAsia="Times New Roman" w:hAnsi="Open Sans" w:cs="Times New Roman"/>
@@ -6677,331 +4594,7 @@
                                 <w:shd w:val="clear" w:color="auto" w:fill="FFFFFF"/>
                                 <w:lang w:eastAsia="es-ES_tradnl"/>
                               </w:rPr>
-                              <w:t>Lorem</w:t>
-                            </w:r>
-                            <w:proofErr w:type="spellEnd"/>
-                            <w:r>
-                              <w:rPr>
-                                <w:rFonts w:ascii="Open Sans" w:eastAsia="Times New Roman" w:hAnsi="Open Sans" w:cs="Times New Roman"/>
-                                <w:color w:val="3B3838" w:themeColor="background2" w:themeShade="40"/>
-                                <w:sz w:val="20"/>
-                                <w:szCs w:val="20"/>
-                                <w:shd w:val="clear" w:color="auto" w:fill="FFFFFF"/>
-                                <w:lang w:eastAsia="es-ES_tradnl"/>
-                              </w:rPr>
-                              <w:t xml:space="preserve"> </w:t>
-                            </w:r>
-                            <w:proofErr w:type="spellStart"/>
-                            <w:r>
-                              <w:rPr>
-                                <w:rFonts w:ascii="Open Sans" w:eastAsia="Times New Roman" w:hAnsi="Open Sans" w:cs="Times New Roman"/>
-                                <w:color w:val="3B3838" w:themeColor="background2" w:themeShade="40"/>
-                                <w:sz w:val="20"/>
-                                <w:szCs w:val="20"/>
-                                <w:shd w:val="clear" w:color="auto" w:fill="FFFFFF"/>
-                                <w:lang w:eastAsia="es-ES_tradnl"/>
-                              </w:rPr>
-                              <w:t>ipsum</w:t>
-                            </w:r>
-                            <w:proofErr w:type="spellEnd"/>
-                            <w:r>
-                              <w:rPr>
-                                <w:rFonts w:ascii="Open Sans" w:eastAsia="Times New Roman" w:hAnsi="Open Sans" w:cs="Times New Roman"/>
-                                <w:color w:val="3B3838" w:themeColor="background2" w:themeShade="40"/>
-                                <w:sz w:val="20"/>
-                                <w:szCs w:val="20"/>
-                                <w:shd w:val="clear" w:color="auto" w:fill="FFFFFF"/>
-                                <w:lang w:eastAsia="es-ES_tradnl"/>
-                              </w:rPr>
-                              <w:t xml:space="preserve"> dolor </w:t>
-                            </w:r>
-                            <w:proofErr w:type="spellStart"/>
-                            <w:r>
-                              <w:rPr>
-                                <w:rFonts w:ascii="Open Sans" w:eastAsia="Times New Roman" w:hAnsi="Open Sans" w:cs="Times New Roman"/>
-                                <w:color w:val="3B3838" w:themeColor="background2" w:themeShade="40"/>
-                                <w:sz w:val="20"/>
-                                <w:szCs w:val="20"/>
-                                <w:shd w:val="clear" w:color="auto" w:fill="FFFFFF"/>
-                                <w:lang w:eastAsia="es-ES_tradnl"/>
-                              </w:rPr>
-                              <w:t>sit</w:t>
-                            </w:r>
-                            <w:proofErr w:type="spellEnd"/>
-                            <w:r>
-                              <w:rPr>
-                                <w:rFonts w:ascii="Open Sans" w:eastAsia="Times New Roman" w:hAnsi="Open Sans" w:cs="Times New Roman"/>
-                                <w:color w:val="3B3838" w:themeColor="background2" w:themeShade="40"/>
-                                <w:sz w:val="20"/>
-                                <w:szCs w:val="20"/>
-                                <w:shd w:val="clear" w:color="auto" w:fill="FFFFFF"/>
-                                <w:lang w:eastAsia="es-ES_tradnl"/>
-                              </w:rPr>
-                              <w:t xml:space="preserve"> </w:t>
-                            </w:r>
-                            <w:proofErr w:type="spellStart"/>
-                            <w:r>
-                              <w:rPr>
-                                <w:rFonts w:ascii="Open Sans" w:eastAsia="Times New Roman" w:hAnsi="Open Sans" w:cs="Times New Roman"/>
-                                <w:color w:val="3B3838" w:themeColor="background2" w:themeShade="40"/>
-                                <w:sz w:val="20"/>
-                                <w:szCs w:val="20"/>
-                                <w:shd w:val="clear" w:color="auto" w:fill="FFFFFF"/>
-                                <w:lang w:eastAsia="es-ES_tradnl"/>
-                              </w:rPr>
-                              <w:t>amet</w:t>
-                            </w:r>
-                            <w:proofErr w:type="spellEnd"/>
-                            <w:r>
-                              <w:rPr>
-                                <w:rFonts w:ascii="Open Sans" w:eastAsia="Times New Roman" w:hAnsi="Open Sans" w:cs="Times New Roman"/>
-                                <w:color w:val="3B3838" w:themeColor="background2" w:themeShade="40"/>
-                                <w:sz w:val="20"/>
-                                <w:szCs w:val="20"/>
-                                <w:shd w:val="clear" w:color="auto" w:fill="FFFFFF"/>
-                                <w:lang w:eastAsia="es-ES_tradnl"/>
-                              </w:rPr>
-                              <w:t xml:space="preserve">, </w:t>
-                            </w:r>
-                            <w:proofErr w:type="spellStart"/>
-                            <w:r>
-                              <w:rPr>
-                                <w:rFonts w:ascii="Open Sans" w:eastAsia="Times New Roman" w:hAnsi="Open Sans" w:cs="Times New Roman"/>
-                                <w:color w:val="3B3838" w:themeColor="background2" w:themeShade="40"/>
-                                <w:sz w:val="20"/>
-                                <w:szCs w:val="20"/>
-                                <w:shd w:val="clear" w:color="auto" w:fill="FFFFFF"/>
-                                <w:lang w:eastAsia="es-ES_tradnl"/>
-                              </w:rPr>
-                              <w:t>consectetur</w:t>
-                            </w:r>
-                            <w:proofErr w:type="spellEnd"/>
-                            <w:r>
-                              <w:rPr>
-                                <w:rFonts w:ascii="Open Sans" w:eastAsia="Times New Roman" w:hAnsi="Open Sans" w:cs="Times New Roman"/>
-                                <w:color w:val="3B3838" w:themeColor="background2" w:themeShade="40"/>
-                                <w:sz w:val="20"/>
-                                <w:szCs w:val="20"/>
-                                <w:shd w:val="clear" w:color="auto" w:fill="FFFFFF"/>
-                                <w:lang w:eastAsia="es-ES_tradnl"/>
-                              </w:rPr>
-                              <w:t xml:space="preserve"> </w:t>
-                            </w:r>
-                            <w:proofErr w:type="spellStart"/>
-                            <w:r>
-                              <w:rPr>
-                                <w:rFonts w:ascii="Open Sans" w:eastAsia="Times New Roman" w:hAnsi="Open Sans" w:cs="Times New Roman"/>
-                                <w:color w:val="3B3838" w:themeColor="background2" w:themeShade="40"/>
-                                <w:sz w:val="20"/>
-                                <w:szCs w:val="20"/>
-                                <w:shd w:val="clear" w:color="auto" w:fill="FFFFFF"/>
-                                <w:lang w:eastAsia="es-ES_tradnl"/>
-                              </w:rPr>
-                              <w:t>adipiscing</w:t>
-                            </w:r>
-                            <w:proofErr w:type="spellEnd"/>
-                            <w:r>
-                              <w:rPr>
-                                <w:rFonts w:ascii="Open Sans" w:eastAsia="Times New Roman" w:hAnsi="Open Sans" w:cs="Times New Roman"/>
-                                <w:color w:val="3B3838" w:themeColor="background2" w:themeShade="40"/>
-                                <w:sz w:val="20"/>
-                                <w:szCs w:val="20"/>
-                                <w:shd w:val="clear" w:color="auto" w:fill="FFFFFF"/>
-                                <w:lang w:eastAsia="es-ES_tradnl"/>
-                              </w:rPr>
-                              <w:t xml:space="preserve"> </w:t>
-                            </w:r>
-                            <w:proofErr w:type="spellStart"/>
-                            <w:r>
-                              <w:rPr>
-                                <w:rFonts w:ascii="Open Sans" w:eastAsia="Times New Roman" w:hAnsi="Open Sans" w:cs="Times New Roman"/>
-                                <w:color w:val="3B3838" w:themeColor="background2" w:themeShade="40"/>
-                                <w:sz w:val="20"/>
-                                <w:szCs w:val="20"/>
-                                <w:shd w:val="clear" w:color="auto" w:fill="FFFFFF"/>
-                                <w:lang w:eastAsia="es-ES_tradnl"/>
-                              </w:rPr>
-                              <w:t>elit</w:t>
-                            </w:r>
-                            <w:proofErr w:type="spellEnd"/>
-                            <w:r>
-                              <w:rPr>
-                                <w:rFonts w:ascii="Open Sans" w:eastAsia="Times New Roman" w:hAnsi="Open Sans" w:cs="Times New Roman"/>
-                                <w:color w:val="3B3838" w:themeColor="background2" w:themeShade="40"/>
-                                <w:sz w:val="20"/>
-                                <w:szCs w:val="20"/>
-                                <w:shd w:val="clear" w:color="auto" w:fill="FFFFFF"/>
-                                <w:lang w:eastAsia="es-ES_tradnl"/>
-                              </w:rPr>
-                              <w:t xml:space="preserve">. Sed </w:t>
-                            </w:r>
-                            <w:proofErr w:type="spellStart"/>
-                            <w:r>
-                              <w:rPr>
-                                <w:rFonts w:ascii="Open Sans" w:eastAsia="Times New Roman" w:hAnsi="Open Sans" w:cs="Times New Roman"/>
-                                <w:color w:val="3B3838" w:themeColor="background2" w:themeShade="40"/>
-                                <w:sz w:val="20"/>
-                                <w:szCs w:val="20"/>
-                                <w:shd w:val="clear" w:color="auto" w:fill="FFFFFF"/>
-                                <w:lang w:eastAsia="es-ES_tradnl"/>
-                              </w:rPr>
-                              <w:t>tincidunt</w:t>
-                            </w:r>
-                            <w:proofErr w:type="spellEnd"/>
-                            <w:r>
-                              <w:rPr>
-                                <w:rFonts w:ascii="Open Sans" w:eastAsia="Times New Roman" w:hAnsi="Open Sans" w:cs="Times New Roman"/>
-                                <w:color w:val="3B3838" w:themeColor="background2" w:themeShade="40"/>
-                                <w:sz w:val="20"/>
-                                <w:szCs w:val="20"/>
-                                <w:shd w:val="clear" w:color="auto" w:fill="FFFFFF"/>
-                                <w:lang w:eastAsia="es-ES_tradnl"/>
-                              </w:rPr>
-                              <w:t xml:space="preserve"> </w:t>
-                            </w:r>
-                            <w:proofErr w:type="spellStart"/>
-                            <w:r>
-                              <w:rPr>
-                                <w:rFonts w:ascii="Open Sans" w:eastAsia="Times New Roman" w:hAnsi="Open Sans" w:cs="Times New Roman"/>
-                                <w:color w:val="3B3838" w:themeColor="background2" w:themeShade="40"/>
-                                <w:sz w:val="20"/>
-                                <w:szCs w:val="20"/>
-                                <w:shd w:val="clear" w:color="auto" w:fill="FFFFFF"/>
-                                <w:lang w:eastAsia="es-ES_tradnl"/>
-                              </w:rPr>
-                              <w:t>facilisis</w:t>
-                            </w:r>
-                            <w:proofErr w:type="spellEnd"/>
-                            <w:r>
-                              <w:rPr>
-                                <w:rFonts w:ascii="Open Sans" w:eastAsia="Times New Roman" w:hAnsi="Open Sans" w:cs="Times New Roman"/>
-                                <w:color w:val="3B3838" w:themeColor="background2" w:themeShade="40"/>
-                                <w:sz w:val="20"/>
-                                <w:szCs w:val="20"/>
-                                <w:shd w:val="clear" w:color="auto" w:fill="FFFFFF"/>
-                                <w:lang w:eastAsia="es-ES_tradnl"/>
-                              </w:rPr>
-                              <w:t xml:space="preserve"> ante, at lacinia </w:t>
-                            </w:r>
-                            <w:proofErr w:type="spellStart"/>
-                            <w:r>
-                              <w:rPr>
-                                <w:rFonts w:ascii="Open Sans" w:eastAsia="Times New Roman" w:hAnsi="Open Sans" w:cs="Times New Roman"/>
-                                <w:color w:val="3B3838" w:themeColor="background2" w:themeShade="40"/>
-                                <w:sz w:val="20"/>
-                                <w:szCs w:val="20"/>
-                                <w:shd w:val="clear" w:color="auto" w:fill="FFFFFF"/>
-                                <w:lang w:eastAsia="es-ES_tradnl"/>
-                              </w:rPr>
-                              <w:t>orci</w:t>
-                            </w:r>
-                            <w:proofErr w:type="spellEnd"/>
-                            <w:r>
-                              <w:rPr>
-                                <w:rFonts w:ascii="Open Sans" w:eastAsia="Times New Roman" w:hAnsi="Open Sans" w:cs="Times New Roman"/>
-                                <w:color w:val="3B3838" w:themeColor="background2" w:themeShade="40"/>
-                                <w:sz w:val="20"/>
-                                <w:szCs w:val="20"/>
-                                <w:shd w:val="clear" w:color="auto" w:fill="FFFFFF"/>
-                                <w:lang w:eastAsia="es-ES_tradnl"/>
-                              </w:rPr>
-                              <w:t xml:space="preserve"> </w:t>
-                            </w:r>
-                            <w:proofErr w:type="spellStart"/>
-                            <w:r>
-                              <w:rPr>
-                                <w:rFonts w:ascii="Open Sans" w:eastAsia="Times New Roman" w:hAnsi="Open Sans" w:cs="Times New Roman"/>
-                                <w:color w:val="3B3838" w:themeColor="background2" w:themeShade="40"/>
-                                <w:sz w:val="20"/>
-                                <w:szCs w:val="20"/>
-                                <w:shd w:val="clear" w:color="auto" w:fill="FFFFFF"/>
-                                <w:lang w:eastAsia="es-ES_tradnl"/>
-                              </w:rPr>
-                              <w:t>pellentesque</w:t>
-                            </w:r>
-                            <w:proofErr w:type="spellEnd"/>
-                            <w:r>
-                              <w:rPr>
-                                <w:rFonts w:ascii="Open Sans" w:eastAsia="Times New Roman" w:hAnsi="Open Sans" w:cs="Times New Roman"/>
-                                <w:color w:val="3B3838" w:themeColor="background2" w:themeShade="40"/>
-                                <w:sz w:val="20"/>
-                                <w:szCs w:val="20"/>
-                                <w:shd w:val="clear" w:color="auto" w:fill="FFFFFF"/>
-                                <w:lang w:eastAsia="es-ES_tradnl"/>
-                              </w:rPr>
-                              <w:t xml:space="preserve"> a. Sed id </w:t>
-                            </w:r>
-                            <w:proofErr w:type="spellStart"/>
-                            <w:r>
-                              <w:rPr>
-                                <w:rFonts w:ascii="Open Sans" w:eastAsia="Times New Roman" w:hAnsi="Open Sans" w:cs="Times New Roman"/>
-                                <w:color w:val="3B3838" w:themeColor="background2" w:themeShade="40"/>
-                                <w:sz w:val="20"/>
-                                <w:szCs w:val="20"/>
-                                <w:shd w:val="clear" w:color="auto" w:fill="FFFFFF"/>
-                                <w:lang w:eastAsia="es-ES_tradnl"/>
-                              </w:rPr>
-                              <w:t>consectetur</w:t>
-                            </w:r>
-                            <w:proofErr w:type="spellEnd"/>
-                            <w:r>
-                              <w:rPr>
-                                <w:rFonts w:ascii="Open Sans" w:eastAsia="Times New Roman" w:hAnsi="Open Sans" w:cs="Times New Roman"/>
-                                <w:color w:val="3B3838" w:themeColor="background2" w:themeShade="40"/>
-                                <w:sz w:val="20"/>
-                                <w:szCs w:val="20"/>
-                                <w:shd w:val="clear" w:color="auto" w:fill="FFFFFF"/>
-                                <w:lang w:eastAsia="es-ES_tradnl"/>
-                              </w:rPr>
-                              <w:t xml:space="preserve"> ex, et </w:t>
-                            </w:r>
-                            <w:proofErr w:type="spellStart"/>
-                            <w:r>
-                              <w:rPr>
-                                <w:rFonts w:ascii="Open Sans" w:eastAsia="Times New Roman" w:hAnsi="Open Sans" w:cs="Times New Roman"/>
-                                <w:color w:val="3B3838" w:themeColor="background2" w:themeShade="40"/>
-                                <w:sz w:val="20"/>
-                                <w:szCs w:val="20"/>
-                                <w:shd w:val="clear" w:color="auto" w:fill="FFFFFF"/>
-                                <w:lang w:eastAsia="es-ES_tradnl"/>
-                              </w:rPr>
-                              <w:t>dictum</w:t>
-                            </w:r>
-                            <w:proofErr w:type="spellEnd"/>
-                            <w:r>
-                              <w:rPr>
-                                <w:rFonts w:ascii="Open Sans" w:eastAsia="Times New Roman" w:hAnsi="Open Sans" w:cs="Times New Roman"/>
-                                <w:color w:val="3B3838" w:themeColor="background2" w:themeShade="40"/>
-                                <w:sz w:val="20"/>
-                                <w:szCs w:val="20"/>
-                                <w:shd w:val="clear" w:color="auto" w:fill="FFFFFF"/>
-                                <w:lang w:eastAsia="es-ES_tradnl"/>
-                              </w:rPr>
-                              <w:t xml:space="preserve"> </w:t>
-                            </w:r>
-                            <w:proofErr w:type="spellStart"/>
-                            <w:r>
-                              <w:rPr>
-                                <w:rFonts w:ascii="Open Sans" w:eastAsia="Times New Roman" w:hAnsi="Open Sans" w:cs="Times New Roman"/>
-                                <w:color w:val="3B3838" w:themeColor="background2" w:themeShade="40"/>
-                                <w:sz w:val="20"/>
-                                <w:szCs w:val="20"/>
-                                <w:shd w:val="clear" w:color="auto" w:fill="FFFFFF"/>
-                                <w:lang w:eastAsia="es-ES_tradnl"/>
-                              </w:rPr>
-                              <w:t>velit</w:t>
-                            </w:r>
-                            <w:proofErr w:type="spellEnd"/>
-                            <w:r>
-                              <w:rPr>
-                                <w:rFonts w:ascii="Open Sans" w:eastAsia="Times New Roman" w:hAnsi="Open Sans" w:cs="Times New Roman"/>
-                                <w:color w:val="3B3838" w:themeColor="background2" w:themeShade="40"/>
-                                <w:sz w:val="20"/>
-                                <w:szCs w:val="20"/>
-                                <w:shd w:val="clear" w:color="auto" w:fill="FFFFFF"/>
-                                <w:lang w:eastAsia="es-ES_tradnl"/>
-                              </w:rPr>
-                              <w:t>.</w:t>
+                              <w:t>Lorem ipsum dolor sit amet, consectetur adipiscing elit. Sed tincidunt facilisis ante, at lacinia orci pellentesque a. Sed id consectetur ex, et dictum velit.</w:t>
                             </w:r>
                           </w:p>
                         </w:txbxContent>

</xml_diff>